<commit_message>
Organización de la carpeta
Se agregaron los puntos de:
Formación empresarial:
Organización de la empresa
Recursos de la empresa
Estudio y costos
Taller:
Medidas de seguridad :)
Distribuución
Planos
Configuaración de red
</commit_message>
<xml_diff>
--- a/Taller/Configuración de Red.docx
+++ b/Taller/Configuración de Red.docx
@@ -217,6 +217,20 @@
         </w:rPr>
         <w:t>IP: 192.168.1.0 - 255.255.255.0</w:t>
       </w:r>
+      <w:r>
+        <w:rPr>
+          <w:rFonts w:ascii="Arial" w:hAnsi="Arial" w:cs="Arial"/>
+          <w:sz w:val="20"/>
+          <w:szCs w:val="20"/>
+        </w:rPr>
+        <w:t xml:space="preserve"> </w:t>
+      </w:r>
+      <w:r>
+        <w:rPr>
+          <w:color w:val="000000"/>
+        </w:rPr>
+        <w:t>10.0.2.2</w:t>
+      </w:r>
     </w:p>
     <w:p>
       <w:pPr>
@@ -738,6 +752,20 @@
         </w:rPr>
         <w:t>.0 - 255.255.255.0</w:t>
       </w:r>
+      <w:r>
+        <w:rPr>
+          <w:rFonts w:ascii="Arial" w:hAnsi="Arial" w:cs="Arial"/>
+          <w:sz w:val="20"/>
+          <w:szCs w:val="20"/>
+        </w:rPr>
+        <w:t xml:space="preserve"> </w:t>
+      </w:r>
+      <w:r>
+        <w:rPr>
+          <w:color w:val="000000"/>
+        </w:rPr>
+        <w:t>10.0.2.3</w:t>
+      </w:r>
     </w:p>
     <w:p>
       <w:pPr>
@@ -1162,6 +1190,20 @@
         </w:rPr>
         <w:t>.0 - 255.255.255.0</w:t>
       </w:r>
+      <w:r>
+        <w:rPr>
+          <w:rFonts w:ascii="Arial" w:hAnsi="Arial" w:cs="Arial"/>
+          <w:sz w:val="20"/>
+          <w:szCs w:val="20"/>
+        </w:rPr>
+        <w:t xml:space="preserve"> </w:t>
+      </w:r>
+      <w:r>
+        <w:rPr>
+          <w:color w:val="000000"/>
+        </w:rPr>
+        <w:t>10.0.2.1</w:t>
+      </w:r>
     </w:p>
     <w:p>
       <w:pPr>
@@ -1492,47 +1534,83 @@
       <w:proofErr w:type="spellEnd"/>
     </w:p>
     <w:p>
-      <w:pPr>
-        <w:tabs>
-          <w:tab w:val="left" w:pos="1117"/>
-        </w:tabs>
-        <w:rPr>
-          <w:rFonts w:ascii="Arial" w:hAnsi="Arial" w:cs="Arial"/>
-          <w:sz w:val="18"/>
-          <w:szCs w:val="18"/>
-        </w:rPr>
-      </w:pPr>
       <w:proofErr w:type="spellStart"/>
       <w:proofErr w:type="gramStart"/>
       <w:r>
-        <w:rPr>
-          <w:rFonts w:ascii="Arial" w:hAnsi="Arial" w:cs="Arial"/>
-          <w:sz w:val="18"/>
-          <w:szCs w:val="18"/>
-        </w:rPr>
-        <w:t>Router</w:t>
-      </w:r>
-      <w:proofErr w:type="spellEnd"/>
-      <w:r>
-        <w:rPr>
-          <w:rFonts w:ascii="Arial" w:hAnsi="Arial" w:cs="Arial"/>
-          <w:sz w:val="18"/>
-          <w:szCs w:val="18"/>
-        </w:rPr>
+        <w:t>Router</w:t>
+      </w:r>
+      <w:proofErr w:type="spellEnd"/>
+      <w:r>
         <w:t>(</w:t>
       </w:r>
       <w:proofErr w:type="spellStart"/>
       <w:proofErr w:type="gramEnd"/>
       <w:r>
-        <w:rPr>
-          <w:rFonts w:ascii="Arial" w:hAnsi="Arial" w:cs="Arial"/>
-          <w:sz w:val="18"/>
-          <w:szCs w:val="18"/>
-        </w:rPr>
         <w:t>config</w:t>
       </w:r>
       <w:proofErr w:type="spellEnd"/>
       <w:r>
+        <w:t>)#</w:t>
+      </w:r>
+      <w:proofErr w:type="spellStart"/>
+      <w:r>
+        <w:t>enable</w:t>
+      </w:r>
+      <w:proofErr w:type="spellEnd"/>
+      <w:r>
+        <w:t xml:space="preserve"> </w:t>
+      </w:r>
+      <w:proofErr w:type="spellStart"/>
+      <w:r>
+        <w:t>secret</w:t>
+      </w:r>
+      <w:proofErr w:type="spellEnd"/>
+      <w:r>
+        <w:t xml:space="preserve"> redes</w:t>
+      </w:r>
+    </w:p>
+    <w:p>
+      <w:pPr>
+        <w:tabs>
+          <w:tab w:val="left" w:pos="1117"/>
+        </w:tabs>
+        <w:rPr>
+          <w:rFonts w:ascii="Arial" w:hAnsi="Arial" w:cs="Arial"/>
+          <w:sz w:val="18"/>
+          <w:szCs w:val="18"/>
+        </w:rPr>
+      </w:pPr>
+      <w:proofErr w:type="spellStart"/>
+      <w:proofErr w:type="gramStart"/>
+      <w:r>
+        <w:rPr>
+          <w:rFonts w:ascii="Arial" w:hAnsi="Arial" w:cs="Arial"/>
+          <w:sz w:val="18"/>
+          <w:szCs w:val="18"/>
+        </w:rPr>
+        <w:t>Router</w:t>
+      </w:r>
+      <w:proofErr w:type="spellEnd"/>
+      <w:r>
+        <w:rPr>
+          <w:rFonts w:ascii="Arial" w:hAnsi="Arial" w:cs="Arial"/>
+          <w:sz w:val="18"/>
+          <w:szCs w:val="18"/>
+        </w:rPr>
+        <w:t>(</w:t>
+      </w:r>
+      <w:proofErr w:type="spellStart"/>
+      <w:proofErr w:type="gramEnd"/>
+      <w:r>
+        <w:rPr>
+          <w:rFonts w:ascii="Arial" w:hAnsi="Arial" w:cs="Arial"/>
+          <w:sz w:val="18"/>
+          <w:szCs w:val="18"/>
+        </w:rPr>
+        <w:t>config</w:t>
+      </w:r>
+      <w:proofErr w:type="spellEnd"/>
+      <w:r>
         <w:rPr>
           <w:rFonts w:ascii="Arial" w:hAnsi="Arial" w:cs="Arial"/>
           <w:sz w:val="18"/>
@@ -1789,6 +1867,834 @@
       </w:r>
       <w:proofErr w:type="spellEnd"/>
     </w:p>
+    <w:p>
+      <w:pPr>
+        <w:tabs>
+          <w:tab w:val="left" w:pos="1117"/>
+        </w:tabs>
+        <w:rPr>
+          <w:rFonts w:ascii="Arial" w:hAnsi="Arial" w:cs="Arial"/>
+          <w:sz w:val="18"/>
+          <w:szCs w:val="18"/>
+        </w:rPr>
+      </w:pPr>
+      <w:proofErr w:type="spellStart"/>
+      <w:proofErr w:type="gramStart"/>
+      <w:r>
+        <w:rPr>
+          <w:rFonts w:ascii="Arial" w:hAnsi="Arial" w:cs="Arial"/>
+          <w:sz w:val="18"/>
+          <w:szCs w:val="18"/>
+        </w:rPr>
+        <w:t>Router</w:t>
+      </w:r>
+      <w:proofErr w:type="spellEnd"/>
+      <w:r>
+        <w:rPr>
+          <w:rFonts w:ascii="Arial" w:hAnsi="Arial" w:cs="Arial"/>
+          <w:sz w:val="18"/>
+          <w:szCs w:val="18"/>
+        </w:rPr>
+        <w:t>(</w:t>
+      </w:r>
+      <w:proofErr w:type="spellStart"/>
+      <w:proofErr w:type="gramEnd"/>
+      <w:r>
+        <w:rPr>
+          <w:rFonts w:ascii="Arial" w:hAnsi="Arial" w:cs="Arial"/>
+          <w:sz w:val="18"/>
+          <w:szCs w:val="18"/>
+        </w:rPr>
+        <w:t>config</w:t>
+      </w:r>
+      <w:proofErr w:type="spellEnd"/>
+      <w:r>
+        <w:rPr>
+          <w:rFonts w:ascii="Arial" w:hAnsi="Arial" w:cs="Arial"/>
+          <w:sz w:val="18"/>
+          <w:szCs w:val="18"/>
+        </w:rPr>
+        <w:t>)#interface serial 0/1</w:t>
+      </w:r>
+    </w:p>
+    <w:p>
+      <w:pPr>
+        <w:tabs>
+          <w:tab w:val="left" w:pos="1117"/>
+        </w:tabs>
+        <w:rPr>
+          <w:rFonts w:ascii="Arial" w:hAnsi="Arial" w:cs="Arial"/>
+          <w:sz w:val="18"/>
+          <w:szCs w:val="18"/>
+        </w:rPr>
+      </w:pPr>
+      <w:proofErr w:type="spellStart"/>
+      <w:proofErr w:type="gramStart"/>
+      <w:r>
+        <w:rPr>
+          <w:rFonts w:ascii="Arial" w:hAnsi="Arial" w:cs="Arial"/>
+          <w:sz w:val="18"/>
+          <w:szCs w:val="18"/>
+        </w:rPr>
+        <w:t>Router</w:t>
+      </w:r>
+      <w:proofErr w:type="spellEnd"/>
+      <w:r>
+        <w:rPr>
+          <w:rFonts w:ascii="Arial" w:hAnsi="Arial" w:cs="Arial"/>
+          <w:sz w:val="18"/>
+          <w:szCs w:val="18"/>
+        </w:rPr>
+        <w:t>(</w:t>
+      </w:r>
+      <w:proofErr w:type="spellStart"/>
+      <w:proofErr w:type="gramEnd"/>
+      <w:r>
+        <w:rPr>
+          <w:rFonts w:ascii="Arial" w:hAnsi="Arial" w:cs="Arial"/>
+          <w:sz w:val="18"/>
+          <w:szCs w:val="18"/>
+        </w:rPr>
+        <w:t>config-if</w:t>
+      </w:r>
+      <w:proofErr w:type="spellEnd"/>
+      <w:r>
+        <w:rPr>
+          <w:rFonts w:ascii="Arial" w:hAnsi="Arial" w:cs="Arial"/>
+          <w:sz w:val="18"/>
+          <w:szCs w:val="18"/>
+        </w:rPr>
+        <w:t>)#</w:t>
+      </w:r>
+      <w:proofErr w:type="spellStart"/>
+      <w:r>
+        <w:rPr>
+          <w:rFonts w:ascii="Arial" w:hAnsi="Arial" w:cs="Arial"/>
+          <w:sz w:val="18"/>
+          <w:szCs w:val="18"/>
+        </w:rPr>
+        <w:t>ip</w:t>
+      </w:r>
+      <w:proofErr w:type="spellEnd"/>
+      <w:r>
+        <w:rPr>
+          <w:rFonts w:ascii="Arial" w:hAnsi="Arial" w:cs="Arial"/>
+          <w:sz w:val="18"/>
+          <w:szCs w:val="18"/>
+        </w:rPr>
+        <w:t xml:space="preserve"> </w:t>
+      </w:r>
+      <w:proofErr w:type="spellStart"/>
+      <w:r>
+        <w:rPr>
+          <w:rFonts w:ascii="Arial" w:hAnsi="Arial" w:cs="Arial"/>
+          <w:sz w:val="18"/>
+          <w:szCs w:val="18"/>
+        </w:rPr>
+        <w:t>address</w:t>
+      </w:r>
+      <w:proofErr w:type="spellEnd"/>
+      <w:r>
+        <w:rPr>
+          <w:rFonts w:ascii="Arial" w:hAnsi="Arial" w:cs="Arial"/>
+          <w:sz w:val="18"/>
+          <w:szCs w:val="18"/>
+        </w:rPr>
+        <w:t xml:space="preserve"> </w:t>
+      </w:r>
+      <w:r>
+        <w:rPr>
+          <w:rFonts w:ascii="Arial" w:hAnsi="Arial" w:cs="Arial"/>
+          <w:sz w:val="18"/>
+          <w:szCs w:val="18"/>
+        </w:rPr>
+        <w:t xml:space="preserve">10.0.2.1 </w:t>
+      </w:r>
+      <w:r>
+        <w:rPr>
+          <w:rFonts w:ascii="Arial" w:hAnsi="Arial" w:cs="Arial"/>
+          <w:sz w:val="18"/>
+          <w:szCs w:val="18"/>
+        </w:rPr>
+        <w:t xml:space="preserve"> 255.255.255.252</w:t>
+      </w:r>
+    </w:p>
+    <w:p>
+      <w:pPr>
+        <w:tabs>
+          <w:tab w:val="left" w:pos="1117"/>
+        </w:tabs>
+        <w:rPr>
+          <w:rFonts w:ascii="Arial" w:hAnsi="Arial" w:cs="Arial"/>
+          <w:sz w:val="18"/>
+          <w:szCs w:val="18"/>
+        </w:rPr>
+      </w:pPr>
+      <w:proofErr w:type="spellStart"/>
+      <w:proofErr w:type="gramStart"/>
+      <w:r>
+        <w:rPr>
+          <w:rFonts w:ascii="Arial" w:hAnsi="Arial" w:cs="Arial"/>
+          <w:sz w:val="18"/>
+          <w:szCs w:val="18"/>
+        </w:rPr>
+        <w:t>Router</w:t>
+      </w:r>
+      <w:proofErr w:type="spellEnd"/>
+      <w:r>
+        <w:rPr>
+          <w:rFonts w:ascii="Arial" w:hAnsi="Arial" w:cs="Arial"/>
+          <w:sz w:val="18"/>
+          <w:szCs w:val="18"/>
+        </w:rPr>
+        <w:t>(</w:t>
+      </w:r>
+      <w:proofErr w:type="spellStart"/>
+      <w:proofErr w:type="gramEnd"/>
+      <w:r>
+        <w:rPr>
+          <w:rFonts w:ascii="Arial" w:hAnsi="Arial" w:cs="Arial"/>
+          <w:sz w:val="18"/>
+          <w:szCs w:val="18"/>
+        </w:rPr>
+        <w:t>config-if</w:t>
+      </w:r>
+      <w:proofErr w:type="spellEnd"/>
+      <w:r>
+        <w:rPr>
+          <w:rFonts w:ascii="Arial" w:hAnsi="Arial" w:cs="Arial"/>
+          <w:sz w:val="18"/>
+          <w:szCs w:val="18"/>
+        </w:rPr>
+        <w:t xml:space="preserve">)#no </w:t>
+      </w:r>
+      <w:proofErr w:type="spellStart"/>
+      <w:r>
+        <w:rPr>
+          <w:rFonts w:ascii="Arial" w:hAnsi="Arial" w:cs="Arial"/>
+          <w:sz w:val="18"/>
+          <w:szCs w:val="18"/>
+        </w:rPr>
+        <w:t>shutdown</w:t>
+      </w:r>
+      <w:proofErr w:type="spellEnd"/>
+    </w:p>
+    <w:p>
+      <w:pPr>
+        <w:tabs>
+          <w:tab w:val="left" w:pos="1117"/>
+        </w:tabs>
+        <w:rPr>
+          <w:rFonts w:ascii="Arial" w:hAnsi="Arial" w:cs="Arial"/>
+          <w:sz w:val="18"/>
+          <w:szCs w:val="18"/>
+        </w:rPr>
+      </w:pPr>
+      <w:proofErr w:type="spellStart"/>
+      <w:proofErr w:type="gramStart"/>
+      <w:r>
+        <w:rPr>
+          <w:rFonts w:ascii="Arial" w:hAnsi="Arial" w:cs="Arial"/>
+          <w:sz w:val="18"/>
+          <w:szCs w:val="18"/>
+        </w:rPr>
+        <w:t>Router</w:t>
+      </w:r>
+      <w:proofErr w:type="spellEnd"/>
+      <w:r>
+        <w:rPr>
+          <w:rFonts w:ascii="Arial" w:hAnsi="Arial" w:cs="Arial"/>
+          <w:sz w:val="18"/>
+          <w:szCs w:val="18"/>
+        </w:rPr>
+        <w:t>(</w:t>
+      </w:r>
+      <w:proofErr w:type="spellStart"/>
+      <w:proofErr w:type="gramEnd"/>
+      <w:r>
+        <w:rPr>
+          <w:rFonts w:ascii="Arial" w:hAnsi="Arial" w:cs="Arial"/>
+          <w:sz w:val="18"/>
+          <w:szCs w:val="18"/>
+        </w:rPr>
+        <w:t>config-if</w:t>
+      </w:r>
+      <w:proofErr w:type="spellEnd"/>
+      <w:r>
+        <w:rPr>
+          <w:rFonts w:ascii="Arial" w:hAnsi="Arial" w:cs="Arial"/>
+          <w:sz w:val="18"/>
+          <w:szCs w:val="18"/>
+        </w:rPr>
+        <w:t>)#</w:t>
+      </w:r>
+      <w:proofErr w:type="spellStart"/>
+      <w:r>
+        <w:rPr>
+          <w:rFonts w:ascii="Arial" w:hAnsi="Arial" w:cs="Arial"/>
+          <w:sz w:val="18"/>
+          <w:szCs w:val="18"/>
+        </w:rPr>
+        <w:t>exit</w:t>
+      </w:r>
+      <w:proofErr w:type="spellEnd"/>
+    </w:p>
+    <w:p>
+      <w:pPr>
+        <w:tabs>
+          <w:tab w:val="left" w:pos="1117"/>
+        </w:tabs>
+        <w:rPr>
+          <w:rFonts w:ascii="Arial" w:hAnsi="Arial" w:cs="Arial"/>
+          <w:sz w:val="18"/>
+          <w:szCs w:val="18"/>
+        </w:rPr>
+      </w:pPr>
+      <w:proofErr w:type="spellStart"/>
+      <w:proofErr w:type="gramStart"/>
+      <w:r>
+        <w:rPr>
+          <w:rFonts w:ascii="Arial" w:hAnsi="Arial" w:cs="Arial"/>
+          <w:sz w:val="18"/>
+          <w:szCs w:val="18"/>
+        </w:rPr>
+        <w:t>Router</w:t>
+      </w:r>
+      <w:proofErr w:type="spellEnd"/>
+      <w:r>
+        <w:rPr>
+          <w:rFonts w:ascii="Arial" w:hAnsi="Arial" w:cs="Arial"/>
+          <w:sz w:val="18"/>
+          <w:szCs w:val="18"/>
+        </w:rPr>
+        <w:t>(</w:t>
+      </w:r>
+      <w:proofErr w:type="spellStart"/>
+      <w:proofErr w:type="gramEnd"/>
+      <w:r>
+        <w:rPr>
+          <w:rFonts w:ascii="Arial" w:hAnsi="Arial" w:cs="Arial"/>
+          <w:sz w:val="18"/>
+          <w:szCs w:val="18"/>
+        </w:rPr>
+        <w:t>config</w:t>
+      </w:r>
+      <w:proofErr w:type="spellEnd"/>
+      <w:r>
+        <w:rPr>
+          <w:rFonts w:ascii="Arial" w:hAnsi="Arial" w:cs="Arial"/>
+          <w:sz w:val="18"/>
+          <w:szCs w:val="18"/>
+        </w:rPr>
+        <w:t xml:space="preserve">)#line </w:t>
+      </w:r>
+      <w:proofErr w:type="spellStart"/>
+      <w:r>
+        <w:rPr>
+          <w:rFonts w:ascii="Arial" w:hAnsi="Arial" w:cs="Arial"/>
+          <w:sz w:val="18"/>
+          <w:szCs w:val="18"/>
+        </w:rPr>
+        <w:t>console</w:t>
+      </w:r>
+      <w:proofErr w:type="spellEnd"/>
+      <w:r>
+        <w:rPr>
+          <w:rFonts w:ascii="Arial" w:hAnsi="Arial" w:cs="Arial"/>
+          <w:sz w:val="18"/>
+          <w:szCs w:val="18"/>
+        </w:rPr>
+        <w:t xml:space="preserve"> 0</w:t>
+      </w:r>
+    </w:p>
+    <w:p>
+      <w:pPr>
+        <w:tabs>
+          <w:tab w:val="left" w:pos="1117"/>
+        </w:tabs>
+        <w:rPr>
+          <w:rFonts w:ascii="Arial" w:hAnsi="Arial" w:cs="Arial"/>
+          <w:sz w:val="18"/>
+          <w:szCs w:val="18"/>
+        </w:rPr>
+      </w:pPr>
+      <w:proofErr w:type="spellStart"/>
+      <w:proofErr w:type="gramStart"/>
+      <w:r>
+        <w:rPr>
+          <w:rFonts w:ascii="Arial" w:hAnsi="Arial" w:cs="Arial"/>
+          <w:sz w:val="18"/>
+          <w:szCs w:val="18"/>
+        </w:rPr>
+        <w:t>Router</w:t>
+      </w:r>
+      <w:proofErr w:type="spellEnd"/>
+      <w:r>
+        <w:rPr>
+          <w:rFonts w:ascii="Arial" w:hAnsi="Arial" w:cs="Arial"/>
+          <w:sz w:val="18"/>
+          <w:szCs w:val="18"/>
+        </w:rPr>
+        <w:t>(</w:t>
+      </w:r>
+      <w:proofErr w:type="spellStart"/>
+      <w:proofErr w:type="gramEnd"/>
+      <w:r>
+        <w:rPr>
+          <w:rFonts w:ascii="Arial" w:hAnsi="Arial" w:cs="Arial"/>
+          <w:sz w:val="18"/>
+          <w:szCs w:val="18"/>
+        </w:rPr>
+        <w:t>config</w:t>
+      </w:r>
+      <w:proofErr w:type="spellEnd"/>
+      <w:r>
+        <w:rPr>
+          <w:rFonts w:ascii="Arial" w:hAnsi="Arial" w:cs="Arial"/>
+          <w:sz w:val="18"/>
+          <w:szCs w:val="18"/>
+        </w:rPr>
+        <w:t>-line)#</w:t>
+      </w:r>
+      <w:proofErr w:type="spellStart"/>
+      <w:r>
+        <w:rPr>
+          <w:rFonts w:ascii="Arial" w:hAnsi="Arial" w:cs="Arial"/>
+          <w:sz w:val="18"/>
+          <w:szCs w:val="18"/>
+        </w:rPr>
+        <w:t>password</w:t>
+      </w:r>
+      <w:proofErr w:type="spellEnd"/>
+      <w:r>
+        <w:rPr>
+          <w:rFonts w:ascii="Arial" w:hAnsi="Arial" w:cs="Arial"/>
+          <w:sz w:val="18"/>
+          <w:szCs w:val="18"/>
+        </w:rPr>
+        <w:t xml:space="preserve"> redes</w:t>
+      </w:r>
+    </w:p>
+    <w:p>
+      <w:pPr>
+        <w:tabs>
+          <w:tab w:val="left" w:pos="1117"/>
+        </w:tabs>
+        <w:rPr>
+          <w:rFonts w:ascii="Arial" w:hAnsi="Arial" w:cs="Arial"/>
+          <w:sz w:val="18"/>
+          <w:szCs w:val="18"/>
+        </w:rPr>
+      </w:pPr>
+      <w:proofErr w:type="spellStart"/>
+      <w:proofErr w:type="gramStart"/>
+      <w:r>
+        <w:rPr>
+          <w:rFonts w:ascii="Arial" w:hAnsi="Arial" w:cs="Arial"/>
+          <w:sz w:val="18"/>
+          <w:szCs w:val="18"/>
+        </w:rPr>
+        <w:t>Router</w:t>
+      </w:r>
+      <w:proofErr w:type="spellEnd"/>
+      <w:r>
+        <w:rPr>
+          <w:rFonts w:ascii="Arial" w:hAnsi="Arial" w:cs="Arial"/>
+          <w:sz w:val="18"/>
+          <w:szCs w:val="18"/>
+        </w:rPr>
+        <w:t>(</w:t>
+      </w:r>
+      <w:proofErr w:type="spellStart"/>
+      <w:proofErr w:type="gramEnd"/>
+      <w:r>
+        <w:rPr>
+          <w:rFonts w:ascii="Arial" w:hAnsi="Arial" w:cs="Arial"/>
+          <w:sz w:val="18"/>
+          <w:szCs w:val="18"/>
+        </w:rPr>
+        <w:t>config</w:t>
+      </w:r>
+      <w:proofErr w:type="spellEnd"/>
+      <w:r>
+        <w:rPr>
+          <w:rFonts w:ascii="Arial" w:hAnsi="Arial" w:cs="Arial"/>
+          <w:sz w:val="18"/>
+          <w:szCs w:val="18"/>
+        </w:rPr>
+        <w:t>-line)#</w:t>
+      </w:r>
+      <w:proofErr w:type="spellStart"/>
+      <w:r>
+        <w:rPr>
+          <w:rFonts w:ascii="Arial" w:hAnsi="Arial" w:cs="Arial"/>
+          <w:sz w:val="18"/>
+          <w:szCs w:val="18"/>
+        </w:rPr>
+        <w:t>login</w:t>
+      </w:r>
+      <w:proofErr w:type="spellEnd"/>
+    </w:p>
+    <w:p>
+      <w:pPr>
+        <w:tabs>
+          <w:tab w:val="left" w:pos="1117"/>
+        </w:tabs>
+        <w:rPr>
+          <w:rFonts w:ascii="Arial" w:hAnsi="Arial" w:cs="Arial"/>
+          <w:sz w:val="18"/>
+          <w:szCs w:val="18"/>
+        </w:rPr>
+      </w:pPr>
+      <w:proofErr w:type="spellStart"/>
+      <w:proofErr w:type="gramStart"/>
+      <w:r>
+        <w:rPr>
+          <w:rFonts w:ascii="Arial" w:hAnsi="Arial" w:cs="Arial"/>
+          <w:sz w:val="18"/>
+          <w:szCs w:val="18"/>
+        </w:rPr>
+        <w:t>Router</w:t>
+      </w:r>
+      <w:proofErr w:type="spellEnd"/>
+      <w:r>
+        <w:rPr>
+          <w:rFonts w:ascii="Arial" w:hAnsi="Arial" w:cs="Arial"/>
+          <w:sz w:val="18"/>
+          <w:szCs w:val="18"/>
+        </w:rPr>
+        <w:t>(</w:t>
+      </w:r>
+      <w:proofErr w:type="spellStart"/>
+      <w:proofErr w:type="gramEnd"/>
+      <w:r>
+        <w:rPr>
+          <w:rFonts w:ascii="Arial" w:hAnsi="Arial" w:cs="Arial"/>
+          <w:sz w:val="18"/>
+          <w:szCs w:val="18"/>
+        </w:rPr>
+        <w:t>config</w:t>
+      </w:r>
+      <w:proofErr w:type="spellEnd"/>
+      <w:r>
+        <w:rPr>
+          <w:rFonts w:ascii="Arial" w:hAnsi="Arial" w:cs="Arial"/>
+          <w:sz w:val="18"/>
+          <w:szCs w:val="18"/>
+        </w:rPr>
+        <w:t xml:space="preserve">-line)#line </w:t>
+      </w:r>
+      <w:proofErr w:type="spellStart"/>
+      <w:r>
+        <w:rPr>
+          <w:rFonts w:ascii="Arial" w:hAnsi="Arial" w:cs="Arial"/>
+          <w:sz w:val="18"/>
+          <w:szCs w:val="18"/>
+        </w:rPr>
+        <w:t>vty</w:t>
+      </w:r>
+      <w:proofErr w:type="spellEnd"/>
+      <w:r>
+        <w:rPr>
+          <w:rFonts w:ascii="Arial" w:hAnsi="Arial" w:cs="Arial"/>
+          <w:sz w:val="18"/>
+          <w:szCs w:val="18"/>
+        </w:rPr>
+        <w:t xml:space="preserve"> 0 4</w:t>
+      </w:r>
+    </w:p>
+    <w:p>
+      <w:pPr>
+        <w:tabs>
+          <w:tab w:val="left" w:pos="1117"/>
+        </w:tabs>
+        <w:rPr>
+          <w:rFonts w:ascii="Arial" w:hAnsi="Arial" w:cs="Arial"/>
+          <w:sz w:val="18"/>
+          <w:szCs w:val="18"/>
+        </w:rPr>
+      </w:pPr>
+      <w:proofErr w:type="spellStart"/>
+      <w:proofErr w:type="gramStart"/>
+      <w:r>
+        <w:rPr>
+          <w:rFonts w:ascii="Arial" w:hAnsi="Arial" w:cs="Arial"/>
+          <w:sz w:val="18"/>
+          <w:szCs w:val="18"/>
+        </w:rPr>
+        <w:t>Rout</w:t>
+      </w:r>
+      <w:r>
+        <w:rPr>
+          <w:rFonts w:ascii="Arial" w:hAnsi="Arial" w:cs="Arial"/>
+          <w:sz w:val="18"/>
+          <w:szCs w:val="18"/>
+        </w:rPr>
+        <w:t>er</w:t>
+      </w:r>
+      <w:proofErr w:type="spellEnd"/>
+      <w:r>
+        <w:rPr>
+          <w:rFonts w:ascii="Arial" w:hAnsi="Arial" w:cs="Arial"/>
+          <w:sz w:val="18"/>
+          <w:szCs w:val="18"/>
+        </w:rPr>
+        <w:t>(</w:t>
+      </w:r>
+      <w:proofErr w:type="spellStart"/>
+      <w:proofErr w:type="gramEnd"/>
+      <w:r>
+        <w:rPr>
+          <w:rFonts w:ascii="Arial" w:hAnsi="Arial" w:cs="Arial"/>
+          <w:sz w:val="18"/>
+          <w:szCs w:val="18"/>
+        </w:rPr>
+        <w:t>config</w:t>
+      </w:r>
+      <w:proofErr w:type="spellEnd"/>
+      <w:r>
+        <w:rPr>
+          <w:rFonts w:ascii="Arial" w:hAnsi="Arial" w:cs="Arial"/>
+          <w:sz w:val="18"/>
+          <w:szCs w:val="18"/>
+        </w:rPr>
+        <w:t>-line)#</w:t>
+      </w:r>
+      <w:proofErr w:type="spellStart"/>
+      <w:r>
+        <w:rPr>
+          <w:rFonts w:ascii="Arial" w:hAnsi="Arial" w:cs="Arial"/>
+          <w:sz w:val="18"/>
+          <w:szCs w:val="18"/>
+        </w:rPr>
+        <w:t>password</w:t>
+      </w:r>
+      <w:proofErr w:type="spellEnd"/>
+      <w:r>
+        <w:rPr>
+          <w:rFonts w:ascii="Arial" w:hAnsi="Arial" w:cs="Arial"/>
+          <w:sz w:val="18"/>
+          <w:szCs w:val="18"/>
+        </w:rPr>
+        <w:t xml:space="preserve"> redes</w:t>
+      </w:r>
+    </w:p>
+    <w:p>
+      <w:pPr>
+        <w:tabs>
+          <w:tab w:val="left" w:pos="1117"/>
+        </w:tabs>
+        <w:rPr>
+          <w:rFonts w:ascii="Arial" w:hAnsi="Arial" w:cs="Arial"/>
+          <w:sz w:val="18"/>
+          <w:szCs w:val="18"/>
+        </w:rPr>
+      </w:pPr>
+      <w:proofErr w:type="spellStart"/>
+      <w:proofErr w:type="gramStart"/>
+      <w:r>
+        <w:rPr>
+          <w:rFonts w:ascii="Arial" w:hAnsi="Arial" w:cs="Arial"/>
+          <w:sz w:val="18"/>
+          <w:szCs w:val="18"/>
+        </w:rPr>
+        <w:t>Router</w:t>
+      </w:r>
+      <w:proofErr w:type="spellEnd"/>
+      <w:r>
+        <w:rPr>
+          <w:rFonts w:ascii="Arial" w:hAnsi="Arial" w:cs="Arial"/>
+          <w:sz w:val="18"/>
+          <w:szCs w:val="18"/>
+        </w:rPr>
+        <w:t>(</w:t>
+      </w:r>
+      <w:proofErr w:type="spellStart"/>
+      <w:proofErr w:type="gramEnd"/>
+      <w:r>
+        <w:rPr>
+          <w:rFonts w:ascii="Arial" w:hAnsi="Arial" w:cs="Arial"/>
+          <w:sz w:val="18"/>
+          <w:szCs w:val="18"/>
+        </w:rPr>
+        <w:t>config</w:t>
+      </w:r>
+      <w:proofErr w:type="spellEnd"/>
+      <w:r>
+        <w:rPr>
+          <w:rFonts w:ascii="Arial" w:hAnsi="Arial" w:cs="Arial"/>
+          <w:sz w:val="18"/>
+          <w:szCs w:val="18"/>
+        </w:rPr>
+        <w:t>-line)#</w:t>
+      </w:r>
+      <w:proofErr w:type="spellStart"/>
+      <w:r>
+        <w:rPr>
+          <w:rFonts w:ascii="Arial" w:hAnsi="Arial" w:cs="Arial"/>
+          <w:sz w:val="18"/>
+          <w:szCs w:val="18"/>
+        </w:rPr>
+        <w:t>login</w:t>
+      </w:r>
+      <w:proofErr w:type="spellEnd"/>
+    </w:p>
+    <w:p>
+      <w:pPr>
+        <w:tabs>
+          <w:tab w:val="left" w:pos="1117"/>
+        </w:tabs>
+        <w:rPr>
+          <w:rFonts w:ascii="Arial" w:hAnsi="Arial" w:cs="Arial"/>
+          <w:sz w:val="18"/>
+          <w:szCs w:val="18"/>
+        </w:rPr>
+      </w:pPr>
+      <w:proofErr w:type="spellStart"/>
+      <w:proofErr w:type="gramStart"/>
+      <w:r>
+        <w:rPr>
+          <w:rFonts w:ascii="Arial" w:hAnsi="Arial" w:cs="Arial"/>
+          <w:sz w:val="18"/>
+          <w:szCs w:val="18"/>
+        </w:rPr>
+        <w:t>Router</w:t>
+      </w:r>
+      <w:proofErr w:type="spellEnd"/>
+      <w:r>
+        <w:rPr>
+          <w:rFonts w:ascii="Arial" w:hAnsi="Arial" w:cs="Arial"/>
+          <w:sz w:val="18"/>
+          <w:szCs w:val="18"/>
+        </w:rPr>
+        <w:t>(</w:t>
+      </w:r>
+      <w:proofErr w:type="spellStart"/>
+      <w:proofErr w:type="gramEnd"/>
+      <w:r>
+        <w:rPr>
+          <w:rFonts w:ascii="Arial" w:hAnsi="Arial" w:cs="Arial"/>
+          <w:sz w:val="18"/>
+          <w:szCs w:val="18"/>
+        </w:rPr>
+        <w:t>config</w:t>
+      </w:r>
+      <w:proofErr w:type="spellEnd"/>
+      <w:r>
+        <w:rPr>
+          <w:rFonts w:ascii="Arial" w:hAnsi="Arial" w:cs="Arial"/>
+          <w:sz w:val="18"/>
+          <w:szCs w:val="18"/>
+        </w:rPr>
+        <w:t>-line)#</w:t>
+      </w:r>
+      <w:proofErr w:type="spellStart"/>
+      <w:r>
+        <w:rPr>
+          <w:rFonts w:ascii="Arial" w:hAnsi="Arial" w:cs="Arial"/>
+          <w:sz w:val="18"/>
+          <w:szCs w:val="18"/>
+        </w:rPr>
+        <w:t>exit</w:t>
+      </w:r>
+      <w:proofErr w:type="spellEnd"/>
+    </w:p>
+    <w:p>
+      <w:pPr>
+        <w:tabs>
+          <w:tab w:val="left" w:pos="1117"/>
+        </w:tabs>
+        <w:rPr>
+          <w:rFonts w:ascii="Arial" w:hAnsi="Arial" w:cs="Arial"/>
+          <w:sz w:val="18"/>
+          <w:szCs w:val="18"/>
+        </w:rPr>
+      </w:pPr>
+      <w:proofErr w:type="spellStart"/>
+      <w:proofErr w:type="gramStart"/>
+      <w:r>
+        <w:rPr>
+          <w:rFonts w:ascii="Arial" w:hAnsi="Arial" w:cs="Arial"/>
+          <w:sz w:val="18"/>
+          <w:szCs w:val="18"/>
+        </w:rPr>
+        <w:t>Router</w:t>
+      </w:r>
+      <w:proofErr w:type="spellEnd"/>
+      <w:r>
+        <w:rPr>
+          <w:rFonts w:ascii="Arial" w:hAnsi="Arial" w:cs="Arial"/>
+          <w:sz w:val="18"/>
+          <w:szCs w:val="18"/>
+        </w:rPr>
+        <w:t>(</w:t>
+      </w:r>
+      <w:proofErr w:type="spellStart"/>
+      <w:proofErr w:type="gramEnd"/>
+      <w:r>
+        <w:rPr>
+          <w:rFonts w:ascii="Arial" w:hAnsi="Arial" w:cs="Arial"/>
+          <w:sz w:val="18"/>
+          <w:szCs w:val="18"/>
+        </w:rPr>
+        <w:t>config</w:t>
+      </w:r>
+      <w:proofErr w:type="spellEnd"/>
+      <w:r>
+        <w:rPr>
+          <w:rFonts w:ascii="Arial" w:hAnsi="Arial" w:cs="Arial"/>
+          <w:sz w:val="18"/>
+          <w:szCs w:val="18"/>
+        </w:rPr>
+        <w:t>)#</w:t>
+      </w:r>
+      <w:proofErr w:type="spellStart"/>
+      <w:r>
+        <w:rPr>
+          <w:rFonts w:ascii="Arial" w:hAnsi="Arial" w:cs="Arial"/>
+          <w:sz w:val="18"/>
+          <w:szCs w:val="18"/>
+        </w:rPr>
+        <w:t>exit</w:t>
+      </w:r>
+      <w:proofErr w:type="spellEnd"/>
+    </w:p>
+    <w:p>
+      <w:pPr>
+        <w:tabs>
+          <w:tab w:val="left" w:pos="1117"/>
+        </w:tabs>
+        <w:rPr>
+          <w:rFonts w:ascii="Arial" w:hAnsi="Arial" w:cs="Arial"/>
+          <w:sz w:val="18"/>
+          <w:szCs w:val="18"/>
+        </w:rPr>
+      </w:pPr>
+    </w:p>
+    <w:p>
+      <w:pPr>
+        <w:tabs>
+          <w:tab w:val="left" w:pos="1117"/>
+        </w:tabs>
+        <w:rPr>
+          <w:rFonts w:ascii="Arial" w:hAnsi="Arial" w:cs="Arial"/>
+          <w:sz w:val="18"/>
+          <w:szCs w:val="18"/>
+        </w:rPr>
+      </w:pPr>
+    </w:p>
+    <w:p>
+      <w:pPr>
+        <w:tabs>
+          <w:tab w:val="left" w:pos="1117"/>
+        </w:tabs>
+        <w:rPr>
+          <w:rFonts w:ascii="Arial" w:hAnsi="Arial" w:cs="Arial"/>
+          <w:sz w:val="18"/>
+          <w:szCs w:val="18"/>
+        </w:rPr>
+      </w:pPr>
+    </w:p>
     <w:p/>
     <w:p>
       <w:pPr>
@@ -1980,47 +2886,84 @@
       <w:proofErr w:type="spellEnd"/>
     </w:p>
     <w:p>
-      <w:pPr>
-        <w:tabs>
-          <w:tab w:val="left" w:pos="1117"/>
-        </w:tabs>
-        <w:rPr>
-          <w:rFonts w:ascii="Arial" w:hAnsi="Arial" w:cs="Arial"/>
-          <w:sz w:val="18"/>
-          <w:szCs w:val="18"/>
-        </w:rPr>
-      </w:pPr>
       <w:proofErr w:type="spellStart"/>
       <w:proofErr w:type="gramStart"/>
       <w:r>
-        <w:rPr>
-          <w:rFonts w:ascii="Arial" w:hAnsi="Arial" w:cs="Arial"/>
-          <w:sz w:val="18"/>
-          <w:szCs w:val="18"/>
-        </w:rPr>
-        <w:t>Router</w:t>
-      </w:r>
-      <w:proofErr w:type="spellEnd"/>
-      <w:r>
-        <w:rPr>
-          <w:rFonts w:ascii="Arial" w:hAnsi="Arial" w:cs="Arial"/>
-          <w:sz w:val="18"/>
-          <w:szCs w:val="18"/>
-        </w:rPr>
+        <w:t>Router</w:t>
+      </w:r>
+      <w:proofErr w:type="spellEnd"/>
+      <w:r>
         <w:t>(</w:t>
       </w:r>
       <w:proofErr w:type="spellStart"/>
       <w:proofErr w:type="gramEnd"/>
       <w:r>
-        <w:rPr>
-          <w:rFonts w:ascii="Arial" w:hAnsi="Arial" w:cs="Arial"/>
-          <w:sz w:val="18"/>
-          <w:szCs w:val="18"/>
-        </w:rPr>
         <w:t>config</w:t>
       </w:r>
       <w:proofErr w:type="spellEnd"/>
       <w:r>
+        <w:t>)#</w:t>
+      </w:r>
+      <w:proofErr w:type="spellStart"/>
+      <w:r>
+        <w:t>enable</w:t>
+      </w:r>
+      <w:proofErr w:type="spellEnd"/>
+      <w:r>
+        <w:t xml:space="preserve"> </w:t>
+      </w:r>
+      <w:proofErr w:type="spellStart"/>
+      <w:r>
+        <w:t>secret</w:t>
+      </w:r>
+      <w:proofErr w:type="spellEnd"/>
+      <w:r>
+        <w:t xml:space="preserve"> redes</w:t>
+      </w:r>
+    </w:p>
+    <w:p>
+      <w:pPr>
+        <w:tabs>
+          <w:tab w:val="left" w:pos="1117"/>
+        </w:tabs>
+        <w:rPr>
+          <w:rFonts w:ascii="Arial" w:hAnsi="Arial" w:cs="Arial"/>
+          <w:sz w:val="18"/>
+          <w:szCs w:val="18"/>
+        </w:rPr>
+      </w:pPr>
+      <w:proofErr w:type="spellStart"/>
+      <w:proofErr w:type="gramStart"/>
+      <w:r>
+        <w:rPr>
+          <w:rFonts w:ascii="Arial" w:hAnsi="Arial" w:cs="Arial"/>
+          <w:sz w:val="18"/>
+          <w:szCs w:val="18"/>
+        </w:rPr>
+        <w:lastRenderedPageBreak/>
+        <w:t>Router</w:t>
+      </w:r>
+      <w:proofErr w:type="spellEnd"/>
+      <w:r>
+        <w:rPr>
+          <w:rFonts w:ascii="Arial" w:hAnsi="Arial" w:cs="Arial"/>
+          <w:sz w:val="18"/>
+          <w:szCs w:val="18"/>
+        </w:rPr>
+        <w:t>(</w:t>
+      </w:r>
+      <w:proofErr w:type="spellStart"/>
+      <w:proofErr w:type="gramEnd"/>
+      <w:r>
+        <w:rPr>
+          <w:rFonts w:ascii="Arial" w:hAnsi="Arial" w:cs="Arial"/>
+          <w:sz w:val="18"/>
+          <w:szCs w:val="18"/>
+        </w:rPr>
+        <w:t>config</w:t>
+      </w:r>
+      <w:proofErr w:type="spellEnd"/>
+      <w:r>
         <w:rPr>
           <w:rFonts w:ascii="Arial" w:hAnsi="Arial" w:cs="Arial"/>
           <w:sz w:val="18"/>
@@ -2277,6 +3220,798 @@
       </w:r>
       <w:proofErr w:type="spellEnd"/>
     </w:p>
+    <w:p>
+      <w:pPr>
+        <w:tabs>
+          <w:tab w:val="left" w:pos="1117"/>
+        </w:tabs>
+        <w:rPr>
+          <w:rFonts w:ascii="Arial" w:hAnsi="Arial" w:cs="Arial"/>
+          <w:sz w:val="18"/>
+          <w:szCs w:val="18"/>
+        </w:rPr>
+      </w:pPr>
+      <w:proofErr w:type="spellStart"/>
+      <w:proofErr w:type="gramStart"/>
+      <w:r>
+        <w:rPr>
+          <w:rFonts w:ascii="Arial" w:hAnsi="Arial" w:cs="Arial"/>
+          <w:sz w:val="18"/>
+          <w:szCs w:val="18"/>
+        </w:rPr>
+        <w:t>Router</w:t>
+      </w:r>
+      <w:proofErr w:type="spellEnd"/>
+      <w:r>
+        <w:rPr>
+          <w:rFonts w:ascii="Arial" w:hAnsi="Arial" w:cs="Arial"/>
+          <w:sz w:val="18"/>
+          <w:szCs w:val="18"/>
+        </w:rPr>
+        <w:t>(</w:t>
+      </w:r>
+      <w:proofErr w:type="spellStart"/>
+      <w:proofErr w:type="gramEnd"/>
+      <w:r>
+        <w:rPr>
+          <w:rFonts w:ascii="Arial" w:hAnsi="Arial" w:cs="Arial"/>
+          <w:sz w:val="18"/>
+          <w:szCs w:val="18"/>
+        </w:rPr>
+        <w:t>config</w:t>
+      </w:r>
+      <w:proofErr w:type="spellEnd"/>
+      <w:r>
+        <w:rPr>
+          <w:rFonts w:ascii="Arial" w:hAnsi="Arial" w:cs="Arial"/>
+          <w:sz w:val="18"/>
+          <w:szCs w:val="18"/>
+        </w:rPr>
+        <w:t>)#interface serial 0/1</w:t>
+      </w:r>
+    </w:p>
+    <w:p>
+      <w:pPr>
+        <w:tabs>
+          <w:tab w:val="left" w:pos="1117"/>
+        </w:tabs>
+        <w:rPr>
+          <w:rFonts w:ascii="Arial" w:hAnsi="Arial" w:cs="Arial"/>
+          <w:sz w:val="18"/>
+          <w:szCs w:val="18"/>
+        </w:rPr>
+      </w:pPr>
+      <w:proofErr w:type="spellStart"/>
+      <w:proofErr w:type="gramStart"/>
+      <w:r>
+        <w:rPr>
+          <w:rFonts w:ascii="Arial" w:hAnsi="Arial" w:cs="Arial"/>
+          <w:sz w:val="18"/>
+          <w:szCs w:val="18"/>
+        </w:rPr>
+        <w:t>Router</w:t>
+      </w:r>
+      <w:proofErr w:type="spellEnd"/>
+      <w:r>
+        <w:rPr>
+          <w:rFonts w:ascii="Arial" w:hAnsi="Arial" w:cs="Arial"/>
+          <w:sz w:val="18"/>
+          <w:szCs w:val="18"/>
+        </w:rPr>
+        <w:t>(</w:t>
+      </w:r>
+      <w:proofErr w:type="spellStart"/>
+      <w:proofErr w:type="gramEnd"/>
+      <w:r>
+        <w:rPr>
+          <w:rFonts w:ascii="Arial" w:hAnsi="Arial" w:cs="Arial"/>
+          <w:sz w:val="18"/>
+          <w:szCs w:val="18"/>
+        </w:rPr>
+        <w:t>config-if</w:t>
+      </w:r>
+      <w:proofErr w:type="spellEnd"/>
+      <w:r>
+        <w:rPr>
+          <w:rFonts w:ascii="Arial" w:hAnsi="Arial" w:cs="Arial"/>
+          <w:sz w:val="18"/>
+          <w:szCs w:val="18"/>
+        </w:rPr>
+        <w:t>)#</w:t>
+      </w:r>
+      <w:proofErr w:type="spellStart"/>
+      <w:r>
+        <w:rPr>
+          <w:rFonts w:ascii="Arial" w:hAnsi="Arial" w:cs="Arial"/>
+          <w:sz w:val="18"/>
+          <w:szCs w:val="18"/>
+        </w:rPr>
+        <w:t>ip</w:t>
+      </w:r>
+      <w:proofErr w:type="spellEnd"/>
+      <w:r>
+        <w:rPr>
+          <w:rFonts w:ascii="Arial" w:hAnsi="Arial" w:cs="Arial"/>
+          <w:sz w:val="18"/>
+          <w:szCs w:val="18"/>
+        </w:rPr>
+        <w:t xml:space="preserve"> </w:t>
+      </w:r>
+      <w:proofErr w:type="spellStart"/>
+      <w:r>
+        <w:rPr>
+          <w:rFonts w:ascii="Arial" w:hAnsi="Arial" w:cs="Arial"/>
+          <w:sz w:val="18"/>
+          <w:szCs w:val="18"/>
+        </w:rPr>
+        <w:t>address</w:t>
+      </w:r>
+      <w:proofErr w:type="spellEnd"/>
+      <w:r>
+        <w:rPr>
+          <w:rFonts w:ascii="Arial" w:hAnsi="Arial" w:cs="Arial"/>
+          <w:sz w:val="18"/>
+          <w:szCs w:val="18"/>
+        </w:rPr>
+        <w:t xml:space="preserve"> </w:t>
+      </w:r>
+      <w:r>
+        <w:rPr>
+          <w:rFonts w:ascii="Arial" w:hAnsi="Arial" w:cs="Arial"/>
+          <w:sz w:val="18"/>
+          <w:szCs w:val="18"/>
+        </w:rPr>
+        <w:t xml:space="preserve">10.0.2.3 </w:t>
+      </w:r>
+      <w:r>
+        <w:rPr>
+          <w:rFonts w:ascii="Arial" w:hAnsi="Arial" w:cs="Arial"/>
+          <w:sz w:val="18"/>
+          <w:szCs w:val="18"/>
+        </w:rPr>
+        <w:t xml:space="preserve"> 255.255.255.252</w:t>
+      </w:r>
+    </w:p>
+    <w:p>
+      <w:pPr>
+        <w:tabs>
+          <w:tab w:val="left" w:pos="1117"/>
+        </w:tabs>
+        <w:rPr>
+          <w:rFonts w:ascii="Arial" w:hAnsi="Arial" w:cs="Arial"/>
+          <w:sz w:val="18"/>
+          <w:szCs w:val="18"/>
+        </w:rPr>
+      </w:pPr>
+      <w:proofErr w:type="spellStart"/>
+      <w:proofErr w:type="gramStart"/>
+      <w:r>
+        <w:rPr>
+          <w:rFonts w:ascii="Arial" w:hAnsi="Arial" w:cs="Arial"/>
+          <w:sz w:val="18"/>
+          <w:szCs w:val="18"/>
+        </w:rPr>
+        <w:t>Router</w:t>
+      </w:r>
+      <w:proofErr w:type="spellEnd"/>
+      <w:r>
+        <w:rPr>
+          <w:rFonts w:ascii="Arial" w:hAnsi="Arial" w:cs="Arial"/>
+          <w:sz w:val="18"/>
+          <w:szCs w:val="18"/>
+        </w:rPr>
+        <w:t>(</w:t>
+      </w:r>
+      <w:proofErr w:type="spellStart"/>
+      <w:proofErr w:type="gramEnd"/>
+      <w:r>
+        <w:rPr>
+          <w:rFonts w:ascii="Arial" w:hAnsi="Arial" w:cs="Arial"/>
+          <w:sz w:val="18"/>
+          <w:szCs w:val="18"/>
+        </w:rPr>
+        <w:t>config-if</w:t>
+      </w:r>
+      <w:proofErr w:type="spellEnd"/>
+      <w:r>
+        <w:rPr>
+          <w:rFonts w:ascii="Arial" w:hAnsi="Arial" w:cs="Arial"/>
+          <w:sz w:val="18"/>
+          <w:szCs w:val="18"/>
+        </w:rPr>
+        <w:t xml:space="preserve">)#no </w:t>
+      </w:r>
+      <w:proofErr w:type="spellStart"/>
+      <w:r>
+        <w:rPr>
+          <w:rFonts w:ascii="Arial" w:hAnsi="Arial" w:cs="Arial"/>
+          <w:sz w:val="18"/>
+          <w:szCs w:val="18"/>
+        </w:rPr>
+        <w:t>shutdown</w:t>
+      </w:r>
+      <w:proofErr w:type="spellEnd"/>
+    </w:p>
+    <w:p>
+      <w:pPr>
+        <w:tabs>
+          <w:tab w:val="left" w:pos="1117"/>
+        </w:tabs>
+        <w:rPr>
+          <w:rFonts w:ascii="Arial" w:hAnsi="Arial" w:cs="Arial"/>
+          <w:sz w:val="18"/>
+          <w:szCs w:val="18"/>
+        </w:rPr>
+      </w:pPr>
+      <w:proofErr w:type="spellStart"/>
+      <w:proofErr w:type="gramStart"/>
+      <w:r>
+        <w:rPr>
+          <w:rFonts w:ascii="Arial" w:hAnsi="Arial" w:cs="Arial"/>
+          <w:sz w:val="18"/>
+          <w:szCs w:val="18"/>
+        </w:rPr>
+        <w:t>Router</w:t>
+      </w:r>
+      <w:proofErr w:type="spellEnd"/>
+      <w:r>
+        <w:rPr>
+          <w:rFonts w:ascii="Arial" w:hAnsi="Arial" w:cs="Arial"/>
+          <w:sz w:val="18"/>
+          <w:szCs w:val="18"/>
+        </w:rPr>
+        <w:t>(</w:t>
+      </w:r>
+      <w:proofErr w:type="spellStart"/>
+      <w:proofErr w:type="gramEnd"/>
+      <w:r>
+        <w:rPr>
+          <w:rFonts w:ascii="Arial" w:hAnsi="Arial" w:cs="Arial"/>
+          <w:sz w:val="18"/>
+          <w:szCs w:val="18"/>
+        </w:rPr>
+        <w:t>config-if</w:t>
+      </w:r>
+      <w:proofErr w:type="spellEnd"/>
+      <w:r>
+        <w:rPr>
+          <w:rFonts w:ascii="Arial" w:hAnsi="Arial" w:cs="Arial"/>
+          <w:sz w:val="18"/>
+          <w:szCs w:val="18"/>
+        </w:rPr>
+        <w:t>)#</w:t>
+      </w:r>
+      <w:proofErr w:type="spellStart"/>
+      <w:r>
+        <w:rPr>
+          <w:rFonts w:ascii="Arial" w:hAnsi="Arial" w:cs="Arial"/>
+          <w:sz w:val="18"/>
+          <w:szCs w:val="18"/>
+        </w:rPr>
+        <w:t>exit</w:t>
+      </w:r>
+      <w:proofErr w:type="spellEnd"/>
+    </w:p>
+    <w:p>
+      <w:pPr>
+        <w:tabs>
+          <w:tab w:val="left" w:pos="1117"/>
+        </w:tabs>
+        <w:rPr>
+          <w:rFonts w:ascii="Arial" w:hAnsi="Arial" w:cs="Arial"/>
+          <w:sz w:val="18"/>
+          <w:szCs w:val="18"/>
+        </w:rPr>
+      </w:pPr>
+      <w:proofErr w:type="spellStart"/>
+      <w:proofErr w:type="gramStart"/>
+      <w:r>
+        <w:rPr>
+          <w:rFonts w:ascii="Arial" w:hAnsi="Arial" w:cs="Arial"/>
+          <w:sz w:val="18"/>
+          <w:szCs w:val="18"/>
+        </w:rPr>
+        <w:t>Router</w:t>
+      </w:r>
+      <w:proofErr w:type="spellEnd"/>
+      <w:r>
+        <w:rPr>
+          <w:rFonts w:ascii="Arial" w:hAnsi="Arial" w:cs="Arial"/>
+          <w:sz w:val="18"/>
+          <w:szCs w:val="18"/>
+        </w:rPr>
+        <w:t>(</w:t>
+      </w:r>
+      <w:proofErr w:type="spellStart"/>
+      <w:proofErr w:type="gramEnd"/>
+      <w:r>
+        <w:rPr>
+          <w:rFonts w:ascii="Arial" w:hAnsi="Arial" w:cs="Arial"/>
+          <w:sz w:val="18"/>
+          <w:szCs w:val="18"/>
+        </w:rPr>
+        <w:t>config</w:t>
+      </w:r>
+      <w:proofErr w:type="spellEnd"/>
+      <w:r>
+        <w:rPr>
+          <w:rFonts w:ascii="Arial" w:hAnsi="Arial" w:cs="Arial"/>
+          <w:sz w:val="18"/>
+          <w:szCs w:val="18"/>
+        </w:rPr>
+        <w:t xml:space="preserve">)#line </w:t>
+      </w:r>
+      <w:proofErr w:type="spellStart"/>
+      <w:r>
+        <w:rPr>
+          <w:rFonts w:ascii="Arial" w:hAnsi="Arial" w:cs="Arial"/>
+          <w:sz w:val="18"/>
+          <w:szCs w:val="18"/>
+        </w:rPr>
+        <w:t>console</w:t>
+      </w:r>
+      <w:proofErr w:type="spellEnd"/>
+      <w:r>
+        <w:rPr>
+          <w:rFonts w:ascii="Arial" w:hAnsi="Arial" w:cs="Arial"/>
+          <w:sz w:val="18"/>
+          <w:szCs w:val="18"/>
+        </w:rPr>
+        <w:t xml:space="preserve"> 0</w:t>
+      </w:r>
+    </w:p>
+    <w:p>
+      <w:pPr>
+        <w:tabs>
+          <w:tab w:val="left" w:pos="1117"/>
+        </w:tabs>
+        <w:rPr>
+          <w:rFonts w:ascii="Arial" w:hAnsi="Arial" w:cs="Arial"/>
+          <w:sz w:val="18"/>
+          <w:szCs w:val="18"/>
+        </w:rPr>
+      </w:pPr>
+      <w:proofErr w:type="spellStart"/>
+      <w:proofErr w:type="gramStart"/>
+      <w:r>
+        <w:rPr>
+          <w:rFonts w:ascii="Arial" w:hAnsi="Arial" w:cs="Arial"/>
+          <w:sz w:val="18"/>
+          <w:szCs w:val="18"/>
+        </w:rPr>
+        <w:t>Router</w:t>
+      </w:r>
+      <w:proofErr w:type="spellEnd"/>
+      <w:r>
+        <w:rPr>
+          <w:rFonts w:ascii="Arial" w:hAnsi="Arial" w:cs="Arial"/>
+          <w:sz w:val="18"/>
+          <w:szCs w:val="18"/>
+        </w:rPr>
+        <w:t>(</w:t>
+      </w:r>
+      <w:proofErr w:type="spellStart"/>
+      <w:proofErr w:type="gramEnd"/>
+      <w:r>
+        <w:rPr>
+          <w:rFonts w:ascii="Arial" w:hAnsi="Arial" w:cs="Arial"/>
+          <w:sz w:val="18"/>
+          <w:szCs w:val="18"/>
+        </w:rPr>
+        <w:t>config</w:t>
+      </w:r>
+      <w:proofErr w:type="spellEnd"/>
+      <w:r>
+        <w:rPr>
+          <w:rFonts w:ascii="Arial" w:hAnsi="Arial" w:cs="Arial"/>
+          <w:sz w:val="18"/>
+          <w:szCs w:val="18"/>
+        </w:rPr>
+        <w:t>-line)#</w:t>
+      </w:r>
+      <w:proofErr w:type="spellStart"/>
+      <w:r>
+        <w:rPr>
+          <w:rFonts w:ascii="Arial" w:hAnsi="Arial" w:cs="Arial"/>
+          <w:sz w:val="18"/>
+          <w:szCs w:val="18"/>
+        </w:rPr>
+        <w:t>password</w:t>
+      </w:r>
+      <w:proofErr w:type="spellEnd"/>
+      <w:r>
+        <w:rPr>
+          <w:rFonts w:ascii="Arial" w:hAnsi="Arial" w:cs="Arial"/>
+          <w:sz w:val="18"/>
+          <w:szCs w:val="18"/>
+        </w:rPr>
+        <w:t xml:space="preserve"> redes</w:t>
+      </w:r>
+    </w:p>
+    <w:p>
+      <w:pPr>
+        <w:tabs>
+          <w:tab w:val="left" w:pos="1117"/>
+        </w:tabs>
+        <w:rPr>
+          <w:rFonts w:ascii="Arial" w:hAnsi="Arial" w:cs="Arial"/>
+          <w:sz w:val="18"/>
+          <w:szCs w:val="18"/>
+        </w:rPr>
+      </w:pPr>
+      <w:proofErr w:type="spellStart"/>
+      <w:proofErr w:type="gramStart"/>
+      <w:r>
+        <w:rPr>
+          <w:rFonts w:ascii="Arial" w:hAnsi="Arial" w:cs="Arial"/>
+          <w:sz w:val="18"/>
+          <w:szCs w:val="18"/>
+        </w:rPr>
+        <w:t>Router</w:t>
+      </w:r>
+      <w:proofErr w:type="spellEnd"/>
+      <w:r>
+        <w:rPr>
+          <w:rFonts w:ascii="Arial" w:hAnsi="Arial" w:cs="Arial"/>
+          <w:sz w:val="18"/>
+          <w:szCs w:val="18"/>
+        </w:rPr>
+        <w:t>(</w:t>
+      </w:r>
+      <w:proofErr w:type="spellStart"/>
+      <w:proofErr w:type="gramEnd"/>
+      <w:r>
+        <w:rPr>
+          <w:rFonts w:ascii="Arial" w:hAnsi="Arial" w:cs="Arial"/>
+          <w:sz w:val="18"/>
+          <w:szCs w:val="18"/>
+        </w:rPr>
+        <w:t>config</w:t>
+      </w:r>
+      <w:proofErr w:type="spellEnd"/>
+      <w:r>
+        <w:rPr>
+          <w:rFonts w:ascii="Arial" w:hAnsi="Arial" w:cs="Arial"/>
+          <w:sz w:val="18"/>
+          <w:szCs w:val="18"/>
+        </w:rPr>
+        <w:t>-line)#</w:t>
+      </w:r>
+      <w:proofErr w:type="spellStart"/>
+      <w:r>
+        <w:rPr>
+          <w:rFonts w:ascii="Arial" w:hAnsi="Arial" w:cs="Arial"/>
+          <w:sz w:val="18"/>
+          <w:szCs w:val="18"/>
+        </w:rPr>
+        <w:t>login</w:t>
+      </w:r>
+      <w:proofErr w:type="spellEnd"/>
+    </w:p>
+    <w:p>
+      <w:pPr>
+        <w:tabs>
+          <w:tab w:val="left" w:pos="1117"/>
+        </w:tabs>
+        <w:rPr>
+          <w:rFonts w:ascii="Arial" w:hAnsi="Arial" w:cs="Arial"/>
+          <w:sz w:val="18"/>
+          <w:szCs w:val="18"/>
+        </w:rPr>
+      </w:pPr>
+      <w:proofErr w:type="spellStart"/>
+      <w:proofErr w:type="gramStart"/>
+      <w:r>
+        <w:rPr>
+          <w:rFonts w:ascii="Arial" w:hAnsi="Arial" w:cs="Arial"/>
+          <w:sz w:val="18"/>
+          <w:szCs w:val="18"/>
+        </w:rPr>
+        <w:t>Router</w:t>
+      </w:r>
+      <w:proofErr w:type="spellEnd"/>
+      <w:r>
+        <w:rPr>
+          <w:rFonts w:ascii="Arial" w:hAnsi="Arial" w:cs="Arial"/>
+          <w:sz w:val="18"/>
+          <w:szCs w:val="18"/>
+        </w:rPr>
+        <w:t>(</w:t>
+      </w:r>
+      <w:proofErr w:type="spellStart"/>
+      <w:proofErr w:type="gramEnd"/>
+      <w:r>
+        <w:rPr>
+          <w:rFonts w:ascii="Arial" w:hAnsi="Arial" w:cs="Arial"/>
+          <w:sz w:val="18"/>
+          <w:szCs w:val="18"/>
+        </w:rPr>
+        <w:t>config</w:t>
+      </w:r>
+      <w:proofErr w:type="spellEnd"/>
+      <w:r>
+        <w:rPr>
+          <w:rFonts w:ascii="Arial" w:hAnsi="Arial" w:cs="Arial"/>
+          <w:sz w:val="18"/>
+          <w:szCs w:val="18"/>
+        </w:rPr>
+        <w:t xml:space="preserve">-line)#line </w:t>
+      </w:r>
+      <w:proofErr w:type="spellStart"/>
+      <w:r>
+        <w:rPr>
+          <w:rFonts w:ascii="Arial" w:hAnsi="Arial" w:cs="Arial"/>
+          <w:sz w:val="18"/>
+          <w:szCs w:val="18"/>
+        </w:rPr>
+        <w:t>vty</w:t>
+      </w:r>
+      <w:proofErr w:type="spellEnd"/>
+      <w:r>
+        <w:rPr>
+          <w:rFonts w:ascii="Arial" w:hAnsi="Arial" w:cs="Arial"/>
+          <w:sz w:val="18"/>
+          <w:szCs w:val="18"/>
+        </w:rPr>
+        <w:t xml:space="preserve"> 0 4</w:t>
+      </w:r>
+    </w:p>
+    <w:p>
+      <w:pPr>
+        <w:tabs>
+          <w:tab w:val="left" w:pos="1117"/>
+        </w:tabs>
+        <w:rPr>
+          <w:rFonts w:ascii="Arial" w:hAnsi="Arial" w:cs="Arial"/>
+          <w:sz w:val="18"/>
+          <w:szCs w:val="18"/>
+        </w:rPr>
+      </w:pPr>
+      <w:proofErr w:type="spellStart"/>
+      <w:proofErr w:type="gramStart"/>
+      <w:r>
+        <w:rPr>
+          <w:rFonts w:ascii="Arial" w:hAnsi="Arial" w:cs="Arial"/>
+          <w:sz w:val="18"/>
+          <w:szCs w:val="18"/>
+        </w:rPr>
+        <w:t>Rout</w:t>
+      </w:r>
+      <w:r>
+        <w:rPr>
+          <w:rFonts w:ascii="Arial" w:hAnsi="Arial" w:cs="Arial"/>
+          <w:sz w:val="18"/>
+          <w:szCs w:val="18"/>
+        </w:rPr>
+        <w:t>er</w:t>
+      </w:r>
+      <w:proofErr w:type="spellEnd"/>
+      <w:r>
+        <w:rPr>
+          <w:rFonts w:ascii="Arial" w:hAnsi="Arial" w:cs="Arial"/>
+          <w:sz w:val="18"/>
+          <w:szCs w:val="18"/>
+        </w:rPr>
+        <w:t>(</w:t>
+      </w:r>
+      <w:proofErr w:type="spellStart"/>
+      <w:proofErr w:type="gramEnd"/>
+      <w:r>
+        <w:rPr>
+          <w:rFonts w:ascii="Arial" w:hAnsi="Arial" w:cs="Arial"/>
+          <w:sz w:val="18"/>
+          <w:szCs w:val="18"/>
+        </w:rPr>
+        <w:t>config</w:t>
+      </w:r>
+      <w:proofErr w:type="spellEnd"/>
+      <w:r>
+        <w:rPr>
+          <w:rFonts w:ascii="Arial" w:hAnsi="Arial" w:cs="Arial"/>
+          <w:sz w:val="18"/>
+          <w:szCs w:val="18"/>
+        </w:rPr>
+        <w:t>-line)#</w:t>
+      </w:r>
+      <w:proofErr w:type="spellStart"/>
+      <w:r>
+        <w:rPr>
+          <w:rFonts w:ascii="Arial" w:hAnsi="Arial" w:cs="Arial"/>
+          <w:sz w:val="18"/>
+          <w:szCs w:val="18"/>
+        </w:rPr>
+        <w:t>password</w:t>
+      </w:r>
+      <w:proofErr w:type="spellEnd"/>
+      <w:r>
+        <w:rPr>
+          <w:rFonts w:ascii="Arial" w:hAnsi="Arial" w:cs="Arial"/>
+          <w:sz w:val="18"/>
+          <w:szCs w:val="18"/>
+        </w:rPr>
+        <w:t xml:space="preserve"> redes</w:t>
+      </w:r>
+    </w:p>
+    <w:p>
+      <w:pPr>
+        <w:tabs>
+          <w:tab w:val="left" w:pos="1117"/>
+        </w:tabs>
+        <w:rPr>
+          <w:rFonts w:ascii="Arial" w:hAnsi="Arial" w:cs="Arial"/>
+          <w:sz w:val="18"/>
+          <w:szCs w:val="18"/>
+        </w:rPr>
+      </w:pPr>
+      <w:proofErr w:type="spellStart"/>
+      <w:proofErr w:type="gramStart"/>
+      <w:r>
+        <w:rPr>
+          <w:rFonts w:ascii="Arial" w:hAnsi="Arial" w:cs="Arial"/>
+          <w:sz w:val="18"/>
+          <w:szCs w:val="18"/>
+        </w:rPr>
+        <w:t>Router</w:t>
+      </w:r>
+      <w:proofErr w:type="spellEnd"/>
+      <w:r>
+        <w:rPr>
+          <w:rFonts w:ascii="Arial" w:hAnsi="Arial" w:cs="Arial"/>
+          <w:sz w:val="18"/>
+          <w:szCs w:val="18"/>
+        </w:rPr>
+        <w:t>(</w:t>
+      </w:r>
+      <w:proofErr w:type="spellStart"/>
+      <w:proofErr w:type="gramEnd"/>
+      <w:r>
+        <w:rPr>
+          <w:rFonts w:ascii="Arial" w:hAnsi="Arial" w:cs="Arial"/>
+          <w:sz w:val="18"/>
+          <w:szCs w:val="18"/>
+        </w:rPr>
+        <w:t>config</w:t>
+      </w:r>
+      <w:proofErr w:type="spellEnd"/>
+      <w:r>
+        <w:rPr>
+          <w:rFonts w:ascii="Arial" w:hAnsi="Arial" w:cs="Arial"/>
+          <w:sz w:val="18"/>
+          <w:szCs w:val="18"/>
+        </w:rPr>
+        <w:t>-line)#</w:t>
+      </w:r>
+      <w:proofErr w:type="spellStart"/>
+      <w:r>
+        <w:rPr>
+          <w:rFonts w:ascii="Arial" w:hAnsi="Arial" w:cs="Arial"/>
+          <w:sz w:val="18"/>
+          <w:szCs w:val="18"/>
+        </w:rPr>
+        <w:t>login</w:t>
+      </w:r>
+      <w:proofErr w:type="spellEnd"/>
+    </w:p>
+    <w:p>
+      <w:pPr>
+        <w:tabs>
+          <w:tab w:val="left" w:pos="1117"/>
+        </w:tabs>
+        <w:rPr>
+          <w:rFonts w:ascii="Arial" w:hAnsi="Arial" w:cs="Arial"/>
+          <w:sz w:val="18"/>
+          <w:szCs w:val="18"/>
+        </w:rPr>
+      </w:pPr>
+      <w:proofErr w:type="spellStart"/>
+      <w:proofErr w:type="gramStart"/>
+      <w:r>
+        <w:rPr>
+          <w:rFonts w:ascii="Arial" w:hAnsi="Arial" w:cs="Arial"/>
+          <w:sz w:val="18"/>
+          <w:szCs w:val="18"/>
+        </w:rPr>
+        <w:t>Router</w:t>
+      </w:r>
+      <w:proofErr w:type="spellEnd"/>
+      <w:r>
+        <w:rPr>
+          <w:rFonts w:ascii="Arial" w:hAnsi="Arial" w:cs="Arial"/>
+          <w:sz w:val="18"/>
+          <w:szCs w:val="18"/>
+        </w:rPr>
+        <w:t>(</w:t>
+      </w:r>
+      <w:proofErr w:type="spellStart"/>
+      <w:proofErr w:type="gramEnd"/>
+      <w:r>
+        <w:rPr>
+          <w:rFonts w:ascii="Arial" w:hAnsi="Arial" w:cs="Arial"/>
+          <w:sz w:val="18"/>
+          <w:szCs w:val="18"/>
+        </w:rPr>
+        <w:t>config</w:t>
+      </w:r>
+      <w:proofErr w:type="spellEnd"/>
+      <w:r>
+        <w:rPr>
+          <w:rFonts w:ascii="Arial" w:hAnsi="Arial" w:cs="Arial"/>
+          <w:sz w:val="18"/>
+          <w:szCs w:val="18"/>
+        </w:rPr>
+        <w:t>-line)#</w:t>
+      </w:r>
+      <w:proofErr w:type="spellStart"/>
+      <w:r>
+        <w:rPr>
+          <w:rFonts w:ascii="Arial" w:hAnsi="Arial" w:cs="Arial"/>
+          <w:sz w:val="18"/>
+          <w:szCs w:val="18"/>
+        </w:rPr>
+        <w:t>exit</w:t>
+      </w:r>
+      <w:proofErr w:type="spellEnd"/>
+    </w:p>
+    <w:p>
+      <w:pPr>
+        <w:tabs>
+          <w:tab w:val="left" w:pos="1117"/>
+        </w:tabs>
+        <w:rPr>
+          <w:rFonts w:ascii="Arial" w:hAnsi="Arial" w:cs="Arial"/>
+          <w:sz w:val="18"/>
+          <w:szCs w:val="18"/>
+        </w:rPr>
+      </w:pPr>
+      <w:proofErr w:type="spellStart"/>
+      <w:proofErr w:type="gramStart"/>
+      <w:r>
+        <w:rPr>
+          <w:rFonts w:ascii="Arial" w:hAnsi="Arial" w:cs="Arial"/>
+          <w:sz w:val="18"/>
+          <w:szCs w:val="18"/>
+        </w:rPr>
+        <w:t>Router</w:t>
+      </w:r>
+      <w:proofErr w:type="spellEnd"/>
+      <w:r>
+        <w:rPr>
+          <w:rFonts w:ascii="Arial" w:hAnsi="Arial" w:cs="Arial"/>
+          <w:sz w:val="18"/>
+          <w:szCs w:val="18"/>
+        </w:rPr>
+        <w:t>(</w:t>
+      </w:r>
+      <w:proofErr w:type="spellStart"/>
+      <w:proofErr w:type="gramEnd"/>
+      <w:r>
+        <w:rPr>
+          <w:rFonts w:ascii="Arial" w:hAnsi="Arial" w:cs="Arial"/>
+          <w:sz w:val="18"/>
+          <w:szCs w:val="18"/>
+        </w:rPr>
+        <w:t>config</w:t>
+      </w:r>
+      <w:proofErr w:type="spellEnd"/>
+      <w:r>
+        <w:rPr>
+          <w:rFonts w:ascii="Arial" w:hAnsi="Arial" w:cs="Arial"/>
+          <w:sz w:val="18"/>
+          <w:szCs w:val="18"/>
+        </w:rPr>
+        <w:t>)#</w:t>
+      </w:r>
+      <w:proofErr w:type="spellStart"/>
+      <w:r>
+        <w:rPr>
+          <w:rFonts w:ascii="Arial" w:hAnsi="Arial" w:cs="Arial"/>
+          <w:sz w:val="18"/>
+          <w:szCs w:val="18"/>
+        </w:rPr>
+        <w:t>exit</w:t>
+      </w:r>
+      <w:proofErr w:type="spellEnd"/>
+    </w:p>
     <w:p/>
     <w:p>
       <w:pPr>
@@ -2355,7 +4090,7 @@
           <w:sz w:val="18"/>
           <w:szCs w:val="18"/>
         </w:rPr>
-        <w:t>#configuracion</w:t>
+        <w:t>#configure</w:t>
       </w:r>
       <w:proofErr w:type="spellEnd"/>
       <w:r>
@@ -2452,59 +4187,93 @@
         </w:rPr>
         <w:t xml:space="preserve"> </w:t>
       </w:r>
-      <w:proofErr w:type="spellStart"/>
-      <w:r>
-        <w:rPr>
-          <w:rFonts w:ascii="Arial" w:hAnsi="Arial" w:cs="Arial"/>
-          <w:sz w:val="18"/>
-          <w:szCs w:val="18"/>
-        </w:rPr>
-        <w:t>Admnistración</w:t>
-      </w:r>
-      <w:proofErr w:type="spellEnd"/>
-    </w:p>
-    <w:p>
-      <w:pPr>
-        <w:tabs>
-          <w:tab w:val="left" w:pos="1117"/>
-        </w:tabs>
-        <w:rPr>
-          <w:rFonts w:ascii="Arial" w:hAnsi="Arial" w:cs="Arial"/>
-          <w:sz w:val="18"/>
-          <w:szCs w:val="18"/>
-        </w:rPr>
-      </w:pPr>
+      <w:r>
+        <w:rPr>
+          <w:rFonts w:ascii="Arial" w:hAnsi="Arial" w:cs="Arial"/>
+          <w:sz w:val="18"/>
+          <w:szCs w:val="18"/>
+        </w:rPr>
+        <w:t>Radio</w:t>
+      </w:r>
+    </w:p>
+    <w:p>
       <w:proofErr w:type="spellStart"/>
       <w:proofErr w:type="gramStart"/>
       <w:r>
-        <w:rPr>
-          <w:rFonts w:ascii="Arial" w:hAnsi="Arial" w:cs="Arial"/>
-          <w:sz w:val="18"/>
-          <w:szCs w:val="18"/>
-        </w:rPr>
-        <w:t>Router</w:t>
-      </w:r>
-      <w:proofErr w:type="spellEnd"/>
-      <w:r>
-        <w:rPr>
-          <w:rFonts w:ascii="Arial" w:hAnsi="Arial" w:cs="Arial"/>
-          <w:sz w:val="18"/>
-          <w:szCs w:val="18"/>
-        </w:rPr>
+        <w:t>Router</w:t>
+      </w:r>
+      <w:proofErr w:type="spellEnd"/>
+      <w:r>
         <w:t>(</w:t>
       </w:r>
       <w:proofErr w:type="spellStart"/>
       <w:proofErr w:type="gramEnd"/>
       <w:r>
-        <w:rPr>
-          <w:rFonts w:ascii="Arial" w:hAnsi="Arial" w:cs="Arial"/>
-          <w:sz w:val="18"/>
-          <w:szCs w:val="18"/>
-        </w:rPr>
         <w:t>config</w:t>
       </w:r>
       <w:proofErr w:type="spellEnd"/>
       <w:r>
+        <w:t>)#</w:t>
+      </w:r>
+      <w:proofErr w:type="spellStart"/>
+      <w:r>
+        <w:t>enable</w:t>
+      </w:r>
+      <w:proofErr w:type="spellEnd"/>
+      <w:r>
+        <w:t xml:space="preserve"> </w:t>
+      </w:r>
+      <w:proofErr w:type="spellStart"/>
+      <w:r>
+        <w:t>secret</w:t>
+      </w:r>
+      <w:proofErr w:type="spellEnd"/>
+      <w:r>
+        <w:t xml:space="preserve"> redes</w:t>
+      </w:r>
+    </w:p>
+    <w:p>
+      <w:pPr>
+        <w:tabs>
+          <w:tab w:val="left" w:pos="1117"/>
+        </w:tabs>
+        <w:rPr>
+          <w:rFonts w:ascii="Arial" w:hAnsi="Arial" w:cs="Arial"/>
+          <w:sz w:val="18"/>
+          <w:szCs w:val="18"/>
+        </w:rPr>
+      </w:pPr>
+      <w:proofErr w:type="spellStart"/>
+      <w:proofErr w:type="gramStart"/>
+      <w:r>
+        <w:rPr>
+          <w:rFonts w:ascii="Arial" w:hAnsi="Arial" w:cs="Arial"/>
+          <w:sz w:val="18"/>
+          <w:szCs w:val="18"/>
+        </w:rPr>
+        <w:t>Router</w:t>
+      </w:r>
+      <w:proofErr w:type="spellEnd"/>
+      <w:r>
+        <w:rPr>
+          <w:rFonts w:ascii="Arial" w:hAnsi="Arial" w:cs="Arial"/>
+          <w:sz w:val="18"/>
+          <w:szCs w:val="18"/>
+        </w:rPr>
+        <w:t>(</w:t>
+      </w:r>
+      <w:proofErr w:type="spellStart"/>
+      <w:proofErr w:type="gramEnd"/>
+      <w:r>
+        <w:rPr>
+          <w:rFonts w:ascii="Arial" w:hAnsi="Arial" w:cs="Arial"/>
+          <w:sz w:val="18"/>
+          <w:szCs w:val="18"/>
+        </w:rPr>
+        <w:t>config</w:t>
+      </w:r>
+      <w:proofErr w:type="spellEnd"/>
+      <w:r>
         <w:rPr>
           <w:rFonts w:ascii="Arial" w:hAnsi="Arial" w:cs="Arial"/>
           <w:sz w:val="18"/>
@@ -2761,6 +4530,758 @@
       </w:r>
       <w:proofErr w:type="spellEnd"/>
     </w:p>
+    <w:p>
+      <w:pPr>
+        <w:tabs>
+          <w:tab w:val="left" w:pos="1117"/>
+        </w:tabs>
+        <w:rPr>
+          <w:rFonts w:ascii="Arial" w:hAnsi="Arial" w:cs="Arial"/>
+          <w:sz w:val="18"/>
+          <w:szCs w:val="18"/>
+        </w:rPr>
+      </w:pPr>
+      <w:proofErr w:type="gramStart"/>
+      <w:r>
+        <w:rPr>
+          <w:rFonts w:ascii="Arial" w:hAnsi="Arial" w:cs="Arial"/>
+          <w:sz w:val="18"/>
+          <w:szCs w:val="18"/>
+        </w:rPr>
+        <w:t>Router1(</w:t>
+      </w:r>
+      <w:proofErr w:type="spellStart"/>
+      <w:proofErr w:type="gramEnd"/>
+      <w:r>
+        <w:rPr>
+          <w:rFonts w:ascii="Arial" w:hAnsi="Arial" w:cs="Arial"/>
+          <w:sz w:val="18"/>
+          <w:szCs w:val="18"/>
+        </w:rPr>
+        <w:t>config</w:t>
+      </w:r>
+      <w:proofErr w:type="spellEnd"/>
+      <w:r>
+        <w:rPr>
+          <w:rFonts w:ascii="Arial" w:hAnsi="Arial" w:cs="Arial"/>
+          <w:sz w:val="18"/>
+          <w:szCs w:val="18"/>
+        </w:rPr>
+        <w:t>)#interface serial 0/1</w:t>
+      </w:r>
+    </w:p>
+    <w:p>
+      <w:pPr>
+        <w:tabs>
+          <w:tab w:val="left" w:pos="1117"/>
+        </w:tabs>
+        <w:rPr>
+          <w:rFonts w:ascii="Arial" w:hAnsi="Arial" w:cs="Arial"/>
+          <w:sz w:val="18"/>
+          <w:szCs w:val="18"/>
+        </w:rPr>
+      </w:pPr>
+      <w:proofErr w:type="gramStart"/>
+      <w:r>
+        <w:rPr>
+          <w:rFonts w:ascii="Arial" w:hAnsi="Arial" w:cs="Arial"/>
+          <w:sz w:val="18"/>
+          <w:szCs w:val="18"/>
+        </w:rPr>
+        <w:t>Router1(</w:t>
+      </w:r>
+      <w:proofErr w:type="spellStart"/>
+      <w:proofErr w:type="gramEnd"/>
+      <w:r>
+        <w:rPr>
+          <w:rFonts w:ascii="Arial" w:hAnsi="Arial" w:cs="Arial"/>
+          <w:sz w:val="18"/>
+          <w:szCs w:val="18"/>
+        </w:rPr>
+        <w:t>config-if</w:t>
+      </w:r>
+      <w:proofErr w:type="spellEnd"/>
+      <w:r>
+        <w:rPr>
+          <w:rFonts w:ascii="Arial" w:hAnsi="Arial" w:cs="Arial"/>
+          <w:sz w:val="18"/>
+          <w:szCs w:val="18"/>
+        </w:rPr>
+        <w:t>)#</w:t>
+      </w:r>
+      <w:proofErr w:type="spellStart"/>
+      <w:r>
+        <w:rPr>
+          <w:rFonts w:ascii="Arial" w:hAnsi="Arial" w:cs="Arial"/>
+          <w:sz w:val="18"/>
+          <w:szCs w:val="18"/>
+        </w:rPr>
+        <w:t>ip</w:t>
+      </w:r>
+      <w:proofErr w:type="spellEnd"/>
+      <w:r>
+        <w:rPr>
+          <w:rFonts w:ascii="Arial" w:hAnsi="Arial" w:cs="Arial"/>
+          <w:sz w:val="18"/>
+          <w:szCs w:val="18"/>
+        </w:rPr>
+        <w:t xml:space="preserve"> </w:t>
+      </w:r>
+      <w:proofErr w:type="spellStart"/>
+      <w:r>
+        <w:rPr>
+          <w:rFonts w:ascii="Arial" w:hAnsi="Arial" w:cs="Arial"/>
+          <w:sz w:val="18"/>
+          <w:szCs w:val="18"/>
+        </w:rPr>
+        <w:t>address</w:t>
+      </w:r>
+      <w:proofErr w:type="spellEnd"/>
+      <w:r>
+        <w:rPr>
+          <w:rFonts w:ascii="Arial" w:hAnsi="Arial" w:cs="Arial"/>
+          <w:sz w:val="18"/>
+          <w:szCs w:val="18"/>
+        </w:rPr>
+        <w:t xml:space="preserve"> </w:t>
+      </w:r>
+      <w:r>
+        <w:rPr>
+          <w:color w:val="000000"/>
+        </w:rPr>
+        <w:t>10.0.2.2</w:t>
+      </w:r>
+      <w:r>
+        <w:rPr>
+          <w:rFonts w:ascii="Arial" w:hAnsi="Arial" w:cs="Arial"/>
+          <w:sz w:val="18"/>
+          <w:szCs w:val="18"/>
+        </w:rPr>
+        <w:t xml:space="preserve"> 255.255.255.252</w:t>
+      </w:r>
+    </w:p>
+    <w:p>
+      <w:pPr>
+        <w:tabs>
+          <w:tab w:val="left" w:pos="1117"/>
+        </w:tabs>
+        <w:rPr>
+          <w:rFonts w:ascii="Arial" w:hAnsi="Arial" w:cs="Arial"/>
+          <w:sz w:val="18"/>
+          <w:szCs w:val="18"/>
+        </w:rPr>
+      </w:pPr>
+      <w:proofErr w:type="gramStart"/>
+      <w:r>
+        <w:rPr>
+          <w:rFonts w:ascii="Arial" w:hAnsi="Arial" w:cs="Arial"/>
+          <w:sz w:val="18"/>
+          <w:szCs w:val="18"/>
+        </w:rPr>
+        <w:t>Router1(</w:t>
+      </w:r>
+      <w:proofErr w:type="spellStart"/>
+      <w:proofErr w:type="gramEnd"/>
+      <w:r>
+        <w:rPr>
+          <w:rFonts w:ascii="Arial" w:hAnsi="Arial" w:cs="Arial"/>
+          <w:sz w:val="18"/>
+          <w:szCs w:val="18"/>
+        </w:rPr>
+        <w:t>config-if</w:t>
+      </w:r>
+      <w:proofErr w:type="spellEnd"/>
+      <w:r>
+        <w:rPr>
+          <w:rFonts w:ascii="Arial" w:hAnsi="Arial" w:cs="Arial"/>
+          <w:sz w:val="18"/>
+          <w:szCs w:val="18"/>
+        </w:rPr>
+        <w:t xml:space="preserve">)#no </w:t>
+      </w:r>
+      <w:proofErr w:type="spellStart"/>
+      <w:r>
+        <w:rPr>
+          <w:rFonts w:ascii="Arial" w:hAnsi="Arial" w:cs="Arial"/>
+          <w:sz w:val="18"/>
+          <w:szCs w:val="18"/>
+        </w:rPr>
+        <w:t>shutdown</w:t>
+      </w:r>
+      <w:proofErr w:type="spellEnd"/>
+    </w:p>
+    <w:p>
+      <w:pPr>
+        <w:tabs>
+          <w:tab w:val="left" w:pos="1117"/>
+        </w:tabs>
+        <w:rPr>
+          <w:rFonts w:ascii="Arial" w:hAnsi="Arial" w:cs="Arial"/>
+          <w:sz w:val="18"/>
+          <w:szCs w:val="18"/>
+        </w:rPr>
+      </w:pPr>
+      <w:proofErr w:type="gramStart"/>
+      <w:r>
+        <w:rPr>
+          <w:rFonts w:ascii="Arial" w:hAnsi="Arial" w:cs="Arial"/>
+          <w:sz w:val="18"/>
+          <w:szCs w:val="18"/>
+        </w:rPr>
+        <w:t>Router1(</w:t>
+      </w:r>
+      <w:proofErr w:type="spellStart"/>
+      <w:proofErr w:type="gramEnd"/>
+      <w:r>
+        <w:rPr>
+          <w:rFonts w:ascii="Arial" w:hAnsi="Arial" w:cs="Arial"/>
+          <w:sz w:val="18"/>
+          <w:szCs w:val="18"/>
+        </w:rPr>
+        <w:t>config-if</w:t>
+      </w:r>
+      <w:proofErr w:type="spellEnd"/>
+      <w:r>
+        <w:rPr>
+          <w:rFonts w:ascii="Arial" w:hAnsi="Arial" w:cs="Arial"/>
+          <w:sz w:val="18"/>
+          <w:szCs w:val="18"/>
+        </w:rPr>
+        <w:t>)#</w:t>
+      </w:r>
+      <w:proofErr w:type="spellStart"/>
+      <w:r>
+        <w:rPr>
+          <w:rFonts w:ascii="Arial" w:hAnsi="Arial" w:cs="Arial"/>
+          <w:sz w:val="18"/>
+          <w:szCs w:val="18"/>
+        </w:rPr>
+        <w:t>exit</w:t>
+      </w:r>
+      <w:proofErr w:type="spellEnd"/>
+    </w:p>
+    <w:p>
+      <w:pPr>
+        <w:tabs>
+          <w:tab w:val="left" w:pos="1117"/>
+        </w:tabs>
+        <w:rPr>
+          <w:rFonts w:ascii="Arial" w:hAnsi="Arial" w:cs="Arial"/>
+          <w:sz w:val="18"/>
+          <w:szCs w:val="18"/>
+        </w:rPr>
+      </w:pPr>
+      <w:proofErr w:type="spellStart"/>
+      <w:proofErr w:type="gramStart"/>
+      <w:r>
+        <w:rPr>
+          <w:rFonts w:ascii="Arial" w:hAnsi="Arial" w:cs="Arial"/>
+          <w:sz w:val="18"/>
+          <w:szCs w:val="18"/>
+        </w:rPr>
+        <w:t>Router</w:t>
+      </w:r>
+      <w:proofErr w:type="spellEnd"/>
+      <w:r>
+        <w:rPr>
+          <w:rFonts w:ascii="Arial" w:hAnsi="Arial" w:cs="Arial"/>
+          <w:sz w:val="18"/>
+          <w:szCs w:val="18"/>
+        </w:rPr>
+        <w:t>(</w:t>
+      </w:r>
+      <w:proofErr w:type="spellStart"/>
+      <w:proofErr w:type="gramEnd"/>
+      <w:r>
+        <w:rPr>
+          <w:rFonts w:ascii="Arial" w:hAnsi="Arial" w:cs="Arial"/>
+          <w:sz w:val="18"/>
+          <w:szCs w:val="18"/>
+        </w:rPr>
+        <w:t>config</w:t>
+      </w:r>
+      <w:proofErr w:type="spellEnd"/>
+      <w:r>
+        <w:rPr>
+          <w:rFonts w:ascii="Arial" w:hAnsi="Arial" w:cs="Arial"/>
+          <w:sz w:val="18"/>
+          <w:szCs w:val="18"/>
+        </w:rPr>
+        <w:t xml:space="preserve">)#line </w:t>
+      </w:r>
+      <w:proofErr w:type="spellStart"/>
+      <w:r>
+        <w:rPr>
+          <w:rFonts w:ascii="Arial" w:hAnsi="Arial" w:cs="Arial"/>
+          <w:sz w:val="18"/>
+          <w:szCs w:val="18"/>
+        </w:rPr>
+        <w:t>console</w:t>
+      </w:r>
+      <w:proofErr w:type="spellEnd"/>
+      <w:r>
+        <w:rPr>
+          <w:rFonts w:ascii="Arial" w:hAnsi="Arial" w:cs="Arial"/>
+          <w:sz w:val="18"/>
+          <w:szCs w:val="18"/>
+        </w:rPr>
+        <w:t xml:space="preserve"> 0</w:t>
+      </w:r>
+    </w:p>
+    <w:p>
+      <w:pPr>
+        <w:tabs>
+          <w:tab w:val="left" w:pos="1117"/>
+        </w:tabs>
+        <w:rPr>
+          <w:rFonts w:ascii="Arial" w:hAnsi="Arial" w:cs="Arial"/>
+          <w:sz w:val="18"/>
+          <w:szCs w:val="18"/>
+        </w:rPr>
+      </w:pPr>
+      <w:proofErr w:type="spellStart"/>
+      <w:proofErr w:type="gramStart"/>
+      <w:r>
+        <w:rPr>
+          <w:rFonts w:ascii="Arial" w:hAnsi="Arial" w:cs="Arial"/>
+          <w:sz w:val="18"/>
+          <w:szCs w:val="18"/>
+        </w:rPr>
+        <w:t>Router</w:t>
+      </w:r>
+      <w:proofErr w:type="spellEnd"/>
+      <w:r>
+        <w:rPr>
+          <w:rFonts w:ascii="Arial" w:hAnsi="Arial" w:cs="Arial"/>
+          <w:sz w:val="18"/>
+          <w:szCs w:val="18"/>
+        </w:rPr>
+        <w:t>(</w:t>
+      </w:r>
+      <w:proofErr w:type="spellStart"/>
+      <w:proofErr w:type="gramEnd"/>
+      <w:r>
+        <w:rPr>
+          <w:rFonts w:ascii="Arial" w:hAnsi="Arial" w:cs="Arial"/>
+          <w:sz w:val="18"/>
+          <w:szCs w:val="18"/>
+        </w:rPr>
+        <w:t>config</w:t>
+      </w:r>
+      <w:proofErr w:type="spellEnd"/>
+      <w:r>
+        <w:rPr>
+          <w:rFonts w:ascii="Arial" w:hAnsi="Arial" w:cs="Arial"/>
+          <w:sz w:val="18"/>
+          <w:szCs w:val="18"/>
+        </w:rPr>
+        <w:t>-line)#</w:t>
+      </w:r>
+      <w:proofErr w:type="spellStart"/>
+      <w:r>
+        <w:rPr>
+          <w:rFonts w:ascii="Arial" w:hAnsi="Arial" w:cs="Arial"/>
+          <w:sz w:val="18"/>
+          <w:szCs w:val="18"/>
+        </w:rPr>
+        <w:t>password</w:t>
+      </w:r>
+      <w:proofErr w:type="spellEnd"/>
+      <w:r>
+        <w:rPr>
+          <w:rFonts w:ascii="Arial" w:hAnsi="Arial" w:cs="Arial"/>
+          <w:sz w:val="18"/>
+          <w:szCs w:val="18"/>
+        </w:rPr>
+        <w:t xml:space="preserve"> redes</w:t>
+      </w:r>
+    </w:p>
+    <w:p>
+      <w:pPr>
+        <w:tabs>
+          <w:tab w:val="left" w:pos="1117"/>
+        </w:tabs>
+        <w:rPr>
+          <w:rFonts w:ascii="Arial" w:hAnsi="Arial" w:cs="Arial"/>
+          <w:sz w:val="18"/>
+          <w:szCs w:val="18"/>
+        </w:rPr>
+      </w:pPr>
+      <w:proofErr w:type="spellStart"/>
+      <w:proofErr w:type="gramStart"/>
+      <w:r>
+        <w:rPr>
+          <w:rFonts w:ascii="Arial" w:hAnsi="Arial" w:cs="Arial"/>
+          <w:sz w:val="18"/>
+          <w:szCs w:val="18"/>
+        </w:rPr>
+        <w:lastRenderedPageBreak/>
+        <w:t>Router</w:t>
+      </w:r>
+      <w:proofErr w:type="spellEnd"/>
+      <w:r>
+        <w:rPr>
+          <w:rFonts w:ascii="Arial" w:hAnsi="Arial" w:cs="Arial"/>
+          <w:sz w:val="18"/>
+          <w:szCs w:val="18"/>
+        </w:rPr>
+        <w:t>(</w:t>
+      </w:r>
+      <w:proofErr w:type="spellStart"/>
+      <w:proofErr w:type="gramEnd"/>
+      <w:r>
+        <w:rPr>
+          <w:rFonts w:ascii="Arial" w:hAnsi="Arial" w:cs="Arial"/>
+          <w:sz w:val="18"/>
+          <w:szCs w:val="18"/>
+        </w:rPr>
+        <w:t>config</w:t>
+      </w:r>
+      <w:proofErr w:type="spellEnd"/>
+      <w:r>
+        <w:rPr>
+          <w:rFonts w:ascii="Arial" w:hAnsi="Arial" w:cs="Arial"/>
+          <w:sz w:val="18"/>
+          <w:szCs w:val="18"/>
+        </w:rPr>
+        <w:t>-line)#</w:t>
+      </w:r>
+      <w:proofErr w:type="spellStart"/>
+      <w:r>
+        <w:rPr>
+          <w:rFonts w:ascii="Arial" w:hAnsi="Arial" w:cs="Arial"/>
+          <w:sz w:val="18"/>
+          <w:szCs w:val="18"/>
+        </w:rPr>
+        <w:t>login</w:t>
+      </w:r>
+      <w:proofErr w:type="spellEnd"/>
+    </w:p>
+    <w:p>
+      <w:pPr>
+        <w:tabs>
+          <w:tab w:val="left" w:pos="1117"/>
+        </w:tabs>
+        <w:rPr>
+          <w:rFonts w:ascii="Arial" w:hAnsi="Arial" w:cs="Arial"/>
+          <w:sz w:val="18"/>
+          <w:szCs w:val="18"/>
+        </w:rPr>
+      </w:pPr>
+      <w:proofErr w:type="spellStart"/>
+      <w:proofErr w:type="gramStart"/>
+      <w:r>
+        <w:rPr>
+          <w:rFonts w:ascii="Arial" w:hAnsi="Arial" w:cs="Arial"/>
+          <w:sz w:val="18"/>
+          <w:szCs w:val="18"/>
+        </w:rPr>
+        <w:t>Router</w:t>
+      </w:r>
+      <w:proofErr w:type="spellEnd"/>
+      <w:r>
+        <w:rPr>
+          <w:rFonts w:ascii="Arial" w:hAnsi="Arial" w:cs="Arial"/>
+          <w:sz w:val="18"/>
+          <w:szCs w:val="18"/>
+        </w:rPr>
+        <w:t>(</w:t>
+      </w:r>
+      <w:proofErr w:type="spellStart"/>
+      <w:proofErr w:type="gramEnd"/>
+      <w:r>
+        <w:rPr>
+          <w:rFonts w:ascii="Arial" w:hAnsi="Arial" w:cs="Arial"/>
+          <w:sz w:val="18"/>
+          <w:szCs w:val="18"/>
+        </w:rPr>
+        <w:t>config</w:t>
+      </w:r>
+      <w:proofErr w:type="spellEnd"/>
+      <w:r>
+        <w:rPr>
+          <w:rFonts w:ascii="Arial" w:hAnsi="Arial" w:cs="Arial"/>
+          <w:sz w:val="18"/>
+          <w:szCs w:val="18"/>
+        </w:rPr>
+        <w:t xml:space="preserve">-line)#line </w:t>
+      </w:r>
+      <w:proofErr w:type="spellStart"/>
+      <w:r>
+        <w:rPr>
+          <w:rFonts w:ascii="Arial" w:hAnsi="Arial" w:cs="Arial"/>
+          <w:sz w:val="18"/>
+          <w:szCs w:val="18"/>
+        </w:rPr>
+        <w:t>vty</w:t>
+      </w:r>
+      <w:proofErr w:type="spellEnd"/>
+      <w:r>
+        <w:rPr>
+          <w:rFonts w:ascii="Arial" w:hAnsi="Arial" w:cs="Arial"/>
+          <w:sz w:val="18"/>
+          <w:szCs w:val="18"/>
+        </w:rPr>
+        <w:t xml:space="preserve"> 0 4</w:t>
+      </w:r>
+    </w:p>
+    <w:p>
+      <w:pPr>
+        <w:tabs>
+          <w:tab w:val="left" w:pos="1117"/>
+        </w:tabs>
+        <w:rPr>
+          <w:rFonts w:ascii="Arial" w:hAnsi="Arial" w:cs="Arial"/>
+          <w:sz w:val="18"/>
+          <w:szCs w:val="18"/>
+        </w:rPr>
+      </w:pPr>
+      <w:proofErr w:type="spellStart"/>
+      <w:proofErr w:type="gramStart"/>
+      <w:r>
+        <w:rPr>
+          <w:rFonts w:ascii="Arial" w:hAnsi="Arial" w:cs="Arial"/>
+          <w:sz w:val="18"/>
+          <w:szCs w:val="18"/>
+        </w:rPr>
+        <w:t>Router</w:t>
+      </w:r>
+      <w:proofErr w:type="spellEnd"/>
+      <w:r>
+        <w:rPr>
+          <w:rFonts w:ascii="Arial" w:hAnsi="Arial" w:cs="Arial"/>
+          <w:sz w:val="18"/>
+          <w:szCs w:val="18"/>
+        </w:rPr>
+        <w:t>(</w:t>
+      </w:r>
+      <w:proofErr w:type="spellStart"/>
+      <w:proofErr w:type="gramEnd"/>
+      <w:r>
+        <w:rPr>
+          <w:rFonts w:ascii="Arial" w:hAnsi="Arial" w:cs="Arial"/>
+          <w:sz w:val="18"/>
+          <w:szCs w:val="18"/>
+        </w:rPr>
+        <w:t>config</w:t>
+      </w:r>
+      <w:proofErr w:type="spellEnd"/>
+      <w:r>
+        <w:rPr>
+          <w:rFonts w:ascii="Arial" w:hAnsi="Arial" w:cs="Arial"/>
+          <w:sz w:val="18"/>
+          <w:szCs w:val="18"/>
+        </w:rPr>
+        <w:t>-line)#</w:t>
+      </w:r>
+      <w:proofErr w:type="spellStart"/>
+      <w:r>
+        <w:rPr>
+          <w:rFonts w:ascii="Arial" w:hAnsi="Arial" w:cs="Arial"/>
+          <w:sz w:val="18"/>
+          <w:szCs w:val="18"/>
+        </w:rPr>
+        <w:t>password</w:t>
+      </w:r>
+      <w:proofErr w:type="spellEnd"/>
+      <w:r>
+        <w:rPr>
+          <w:rFonts w:ascii="Arial" w:hAnsi="Arial" w:cs="Arial"/>
+          <w:sz w:val="18"/>
+          <w:szCs w:val="18"/>
+        </w:rPr>
+        <w:t xml:space="preserve"> redes</w:t>
+      </w:r>
+    </w:p>
+    <w:p>
+      <w:pPr>
+        <w:tabs>
+          <w:tab w:val="left" w:pos="1117"/>
+        </w:tabs>
+        <w:rPr>
+          <w:rFonts w:ascii="Arial" w:hAnsi="Arial" w:cs="Arial"/>
+          <w:sz w:val="18"/>
+          <w:szCs w:val="18"/>
+        </w:rPr>
+      </w:pPr>
+      <w:proofErr w:type="spellStart"/>
+      <w:proofErr w:type="gramStart"/>
+      <w:r>
+        <w:rPr>
+          <w:rFonts w:ascii="Arial" w:hAnsi="Arial" w:cs="Arial"/>
+          <w:sz w:val="18"/>
+          <w:szCs w:val="18"/>
+        </w:rPr>
+        <w:t>Router</w:t>
+      </w:r>
+      <w:proofErr w:type="spellEnd"/>
+      <w:r>
+        <w:rPr>
+          <w:rFonts w:ascii="Arial" w:hAnsi="Arial" w:cs="Arial"/>
+          <w:sz w:val="18"/>
+          <w:szCs w:val="18"/>
+        </w:rPr>
+        <w:t>(</w:t>
+      </w:r>
+      <w:proofErr w:type="spellStart"/>
+      <w:proofErr w:type="gramEnd"/>
+      <w:r>
+        <w:rPr>
+          <w:rFonts w:ascii="Arial" w:hAnsi="Arial" w:cs="Arial"/>
+          <w:sz w:val="18"/>
+          <w:szCs w:val="18"/>
+        </w:rPr>
+        <w:t>config</w:t>
+      </w:r>
+      <w:proofErr w:type="spellEnd"/>
+      <w:r>
+        <w:rPr>
+          <w:rFonts w:ascii="Arial" w:hAnsi="Arial" w:cs="Arial"/>
+          <w:sz w:val="18"/>
+          <w:szCs w:val="18"/>
+        </w:rPr>
+        <w:t>-line)#</w:t>
+      </w:r>
+      <w:proofErr w:type="spellStart"/>
+      <w:r>
+        <w:rPr>
+          <w:rFonts w:ascii="Arial" w:hAnsi="Arial" w:cs="Arial"/>
+          <w:sz w:val="18"/>
+          <w:szCs w:val="18"/>
+        </w:rPr>
+        <w:t>login</w:t>
+      </w:r>
+      <w:proofErr w:type="spellEnd"/>
+    </w:p>
+    <w:p>
+      <w:pPr>
+        <w:tabs>
+          <w:tab w:val="left" w:pos="1117"/>
+        </w:tabs>
+        <w:rPr>
+          <w:rFonts w:ascii="Arial" w:hAnsi="Arial" w:cs="Arial"/>
+          <w:sz w:val="18"/>
+          <w:szCs w:val="18"/>
+        </w:rPr>
+      </w:pPr>
+      <w:proofErr w:type="spellStart"/>
+      <w:proofErr w:type="gramStart"/>
+      <w:r>
+        <w:rPr>
+          <w:rFonts w:ascii="Arial" w:hAnsi="Arial" w:cs="Arial"/>
+          <w:sz w:val="18"/>
+          <w:szCs w:val="18"/>
+        </w:rPr>
+        <w:t>R</w:t>
+      </w:r>
+      <w:r>
+        <w:rPr>
+          <w:rFonts w:ascii="Arial" w:hAnsi="Arial" w:cs="Arial"/>
+          <w:sz w:val="18"/>
+          <w:szCs w:val="18"/>
+        </w:rPr>
+        <w:t>outer</w:t>
+      </w:r>
+      <w:proofErr w:type="spellEnd"/>
+      <w:r>
+        <w:rPr>
+          <w:rFonts w:ascii="Arial" w:hAnsi="Arial" w:cs="Arial"/>
+          <w:sz w:val="18"/>
+          <w:szCs w:val="18"/>
+        </w:rPr>
+        <w:t>(</w:t>
+      </w:r>
+      <w:proofErr w:type="spellStart"/>
+      <w:proofErr w:type="gramEnd"/>
+      <w:r>
+        <w:rPr>
+          <w:rFonts w:ascii="Arial" w:hAnsi="Arial" w:cs="Arial"/>
+          <w:sz w:val="18"/>
+          <w:szCs w:val="18"/>
+        </w:rPr>
+        <w:t>config</w:t>
+      </w:r>
+      <w:proofErr w:type="spellEnd"/>
+      <w:r>
+        <w:rPr>
+          <w:rFonts w:ascii="Arial" w:hAnsi="Arial" w:cs="Arial"/>
+          <w:sz w:val="18"/>
+          <w:szCs w:val="18"/>
+        </w:rPr>
+        <w:t>-line)#</w:t>
+      </w:r>
+      <w:proofErr w:type="spellStart"/>
+      <w:r>
+        <w:rPr>
+          <w:rFonts w:ascii="Arial" w:hAnsi="Arial" w:cs="Arial"/>
+          <w:sz w:val="18"/>
+          <w:szCs w:val="18"/>
+        </w:rPr>
+        <w:t>exit</w:t>
+      </w:r>
+      <w:proofErr w:type="spellEnd"/>
+    </w:p>
+    <w:p>
+      <w:pPr>
+        <w:tabs>
+          <w:tab w:val="left" w:pos="1117"/>
+        </w:tabs>
+        <w:rPr>
+          <w:rFonts w:ascii="Arial" w:hAnsi="Arial" w:cs="Arial"/>
+          <w:sz w:val="18"/>
+          <w:szCs w:val="18"/>
+        </w:rPr>
+      </w:pPr>
+      <w:proofErr w:type="spellStart"/>
+      <w:proofErr w:type="gramStart"/>
+      <w:r>
+        <w:rPr>
+          <w:rFonts w:ascii="Arial" w:hAnsi="Arial" w:cs="Arial"/>
+          <w:sz w:val="18"/>
+          <w:szCs w:val="18"/>
+        </w:rPr>
+        <w:t>Router</w:t>
+      </w:r>
+      <w:proofErr w:type="spellEnd"/>
+      <w:r>
+        <w:rPr>
+          <w:rFonts w:ascii="Arial" w:hAnsi="Arial" w:cs="Arial"/>
+          <w:sz w:val="18"/>
+          <w:szCs w:val="18"/>
+        </w:rPr>
+        <w:t>(</w:t>
+      </w:r>
+      <w:proofErr w:type="spellStart"/>
+      <w:proofErr w:type="gramEnd"/>
+      <w:r>
+        <w:rPr>
+          <w:rFonts w:ascii="Arial" w:hAnsi="Arial" w:cs="Arial"/>
+          <w:sz w:val="18"/>
+          <w:szCs w:val="18"/>
+        </w:rPr>
+        <w:t>config</w:t>
+      </w:r>
+      <w:proofErr w:type="spellEnd"/>
+      <w:r>
+        <w:rPr>
+          <w:rFonts w:ascii="Arial" w:hAnsi="Arial" w:cs="Arial"/>
+          <w:sz w:val="18"/>
+          <w:szCs w:val="18"/>
+        </w:rPr>
+        <w:t>)#</w:t>
+      </w:r>
+      <w:proofErr w:type="spellStart"/>
+      <w:r>
+        <w:rPr>
+          <w:rFonts w:ascii="Arial" w:hAnsi="Arial" w:cs="Arial"/>
+          <w:sz w:val="18"/>
+          <w:szCs w:val="18"/>
+        </w:rPr>
+        <w:t>exit</w:t>
+      </w:r>
+      <w:proofErr w:type="spellEnd"/>
+    </w:p>
+    <w:p/>
     <w:p/>
     <w:sectPr>
       <w:pgSz w:w="11906" w:h="16838"/>

</xml_diff>